<commit_message>
Fixed typos, layout, headings, and updated table of contents
</commit_message>
<xml_diff>
--- a/Documentation/Othello Project.docx
+++ b/Documentation/Othello Project.docx
@@ -180,7 +180,7 @@
           <w:r>
             <w:fldChar w:fldCharType="separate"/>
           </w:r>
-          <w:hyperlink w:anchor="_Toc51091519" w:history="1">
+          <w:hyperlink w:anchor="_Toc51754479" w:history="1">
             <w:r>
               <w:rPr>
                 <w:rStyle w:val="Hyperlink"/>
@@ -207,7 +207,7 @@
                 <w:noProof/>
                 <w:webHidden/>
               </w:rPr>
-              <w:instrText xml:space="preserve"> PAGEREF _Toc51091519 \h </w:instrText>
+              <w:instrText xml:space="preserve"> PAGEREF _Toc51754479 \h </w:instrText>
             </w:r>
             <w:r>
               <w:rPr>
@@ -249,7 +249,7 @@
               <w:noProof/>
             </w:rPr>
           </w:pPr>
-          <w:hyperlink w:anchor="_Toc51091520" w:history="1">
+          <w:hyperlink w:anchor="_Toc51754480" w:history="1">
             <w:r>
               <w:rPr>
                 <w:rStyle w:val="Hyperlink"/>
@@ -276,7 +276,7 @@
                 <w:noProof/>
                 <w:webHidden/>
               </w:rPr>
-              <w:instrText xml:space="preserve"> PAGEREF _Toc51091520 \h </w:instrText>
+              <w:instrText xml:space="preserve"> PAGEREF _Toc51754480 \h </w:instrText>
             </w:r>
             <w:r>
               <w:rPr>
@@ -318,7 +318,7 @@
               <w:noProof/>
             </w:rPr>
           </w:pPr>
-          <w:hyperlink w:anchor="_Toc51091521" w:history="1">
+          <w:hyperlink w:anchor="_Toc51754481" w:history="1">
             <w:r>
               <w:rPr>
                 <w:rStyle w:val="Hyperlink"/>
@@ -345,7 +345,7 @@
                 <w:noProof/>
                 <w:webHidden/>
               </w:rPr>
-              <w:instrText xml:space="preserve"> PAGEREF _Toc51091521 \h </w:instrText>
+              <w:instrText xml:space="preserve"> PAGEREF _Toc51754481 \h </w:instrText>
             </w:r>
             <w:r>
               <w:rPr>
@@ -387,7 +387,7 @@
               <w:noProof/>
             </w:rPr>
           </w:pPr>
-          <w:hyperlink w:anchor="_Toc51091522" w:history="1">
+          <w:hyperlink w:anchor="_Toc51754482" w:history="1">
             <w:r>
               <w:rPr>
                 <w:rStyle w:val="Hyperlink"/>
@@ -414,7 +414,7 @@
                 <w:noProof/>
                 <w:webHidden/>
               </w:rPr>
-              <w:instrText xml:space="preserve"> PAGEREF _Toc51091522 \h </w:instrText>
+              <w:instrText xml:space="preserve"> PAGEREF _Toc51754482 \h </w:instrText>
             </w:r>
             <w:r>
               <w:rPr>
@@ -456,7 +456,7 @@
               <w:noProof/>
             </w:rPr>
           </w:pPr>
-          <w:hyperlink w:anchor="_Toc51091523" w:history="1">
+          <w:hyperlink w:anchor="_Toc51754483" w:history="1">
             <w:r>
               <w:rPr>
                 <w:rStyle w:val="Hyperlink"/>
@@ -483,7 +483,7 @@
                 <w:noProof/>
                 <w:webHidden/>
               </w:rPr>
-              <w:instrText xml:space="preserve"> PAGEREF _Toc51091523 \h </w:instrText>
+              <w:instrText xml:space="preserve"> PAGEREF _Toc51754483 \h </w:instrText>
             </w:r>
             <w:r>
               <w:rPr>
@@ -525,7 +525,7 @@
               <w:noProof/>
             </w:rPr>
           </w:pPr>
-          <w:hyperlink w:anchor="_Toc51091524" w:history="1">
+          <w:hyperlink w:anchor="_Toc51754484" w:history="1">
             <w:r>
               <w:rPr>
                 <w:rStyle w:val="Hyperlink"/>
@@ -552,7 +552,7 @@
                 <w:noProof/>
                 <w:webHidden/>
               </w:rPr>
-              <w:instrText xml:space="preserve"> PAGEREF _Toc51091524 \h </w:instrText>
+              <w:instrText xml:space="preserve"> PAGEREF _Toc51754484 \h </w:instrText>
             </w:r>
             <w:r>
               <w:rPr>
@@ -594,7 +594,7 @@
               <w:noProof/>
             </w:rPr>
           </w:pPr>
-          <w:hyperlink w:anchor="_Toc51091525" w:history="1">
+          <w:hyperlink w:anchor="_Toc51754485" w:history="1">
             <w:r>
               <w:rPr>
                 <w:rStyle w:val="Hyperlink"/>
@@ -621,7 +621,7 @@
                 <w:noProof/>
                 <w:webHidden/>
               </w:rPr>
-              <w:instrText xml:space="preserve"> PAGEREF _Toc51091525 \h </w:instrText>
+              <w:instrText xml:space="preserve"> PAGEREF _Toc51754485 \h </w:instrText>
             </w:r>
             <w:r>
               <w:rPr>
@@ -663,7 +663,7 @@
               <w:noProof/>
             </w:rPr>
           </w:pPr>
-          <w:hyperlink w:anchor="_Toc51091526" w:history="1">
+          <w:hyperlink w:anchor="_Toc51754486" w:history="1">
             <w:r>
               <w:rPr>
                 <w:rStyle w:val="Hyperlink"/>
@@ -690,7 +690,7 @@
                 <w:noProof/>
                 <w:webHidden/>
               </w:rPr>
-              <w:instrText xml:space="preserve"> PAGEREF _Toc51091526 \h </w:instrText>
+              <w:instrText xml:space="preserve"> PAGEREF _Toc51754486 \h </w:instrText>
             </w:r>
             <w:r>
               <w:rPr>
@@ -732,7 +732,7 @@
               <w:noProof/>
             </w:rPr>
           </w:pPr>
-          <w:hyperlink w:anchor="_Toc51091527" w:history="1">
+          <w:hyperlink w:anchor="_Toc51754487" w:history="1">
             <w:r>
               <w:rPr>
                 <w:rStyle w:val="Hyperlink"/>
@@ -759,7 +759,7 @@
                 <w:noProof/>
                 <w:webHidden/>
               </w:rPr>
-              <w:instrText xml:space="preserve"> PAGEREF _Toc51091527 \h </w:instrText>
+              <w:instrText xml:space="preserve"> PAGEREF _Toc51754487 \h </w:instrText>
             </w:r>
             <w:r>
               <w:rPr>
@@ -801,7 +801,7 @@
               <w:noProof/>
             </w:rPr>
           </w:pPr>
-          <w:hyperlink w:anchor="_Toc51091528" w:history="1">
+          <w:hyperlink w:anchor="_Toc51754488" w:history="1">
             <w:r>
               <w:rPr>
                 <w:rStyle w:val="Hyperlink"/>
@@ -828,7 +828,7 @@
                 <w:noProof/>
                 <w:webHidden/>
               </w:rPr>
-              <w:instrText xml:space="preserve"> PAGEREF _Toc51091528 \h </w:instrText>
+              <w:instrText xml:space="preserve"> PAGEREF _Toc51754488 \h </w:instrText>
             </w:r>
             <w:r>
               <w:rPr>
@@ -870,7 +870,7 @@
               <w:noProof/>
             </w:rPr>
           </w:pPr>
-          <w:hyperlink w:anchor="_Toc51091529" w:history="1">
+          <w:hyperlink w:anchor="_Toc51754489" w:history="1">
             <w:r>
               <w:rPr>
                 <w:rStyle w:val="Hyperlink"/>
@@ -897,7 +897,7 @@
                 <w:noProof/>
                 <w:webHidden/>
               </w:rPr>
-              <w:instrText xml:space="preserve"> PAGEREF _Toc51091529 \h </w:instrText>
+              <w:instrText xml:space="preserve"> PAGEREF _Toc51754489 \h </w:instrText>
             </w:r>
             <w:r>
               <w:rPr>
@@ -939,7 +939,7 @@
               <w:noProof/>
             </w:rPr>
           </w:pPr>
-          <w:hyperlink w:anchor="_Toc51091530" w:history="1">
+          <w:hyperlink w:anchor="_Toc51754490" w:history="1">
             <w:r>
               <w:rPr>
                 <w:rStyle w:val="Hyperlink"/>
@@ -966,7 +966,7 @@
                 <w:noProof/>
                 <w:webHidden/>
               </w:rPr>
-              <w:instrText xml:space="preserve"> PAGEREF _Toc51091530 \h </w:instrText>
+              <w:instrText xml:space="preserve"> PAGEREF _Toc51754490 \h </w:instrText>
             </w:r>
             <w:r>
               <w:rPr>
@@ -1008,7 +1008,7 @@
               <w:noProof/>
             </w:rPr>
           </w:pPr>
-          <w:hyperlink w:anchor="_Toc51091531" w:history="1">
+          <w:hyperlink w:anchor="_Toc51754491" w:history="1">
             <w:r>
               <w:rPr>
                 <w:rStyle w:val="Hyperlink"/>
@@ -1035,7 +1035,7 @@
                 <w:noProof/>
                 <w:webHidden/>
               </w:rPr>
-              <w:instrText xml:space="preserve"> PAGEREF _Toc51091531 \h </w:instrText>
+              <w:instrText xml:space="preserve"> PAGEREF _Toc51754491 \h </w:instrText>
             </w:r>
             <w:r>
               <w:rPr>
@@ -1077,7 +1077,7 @@
               <w:noProof/>
             </w:rPr>
           </w:pPr>
-          <w:hyperlink w:anchor="_Toc51091532" w:history="1">
+          <w:hyperlink w:anchor="_Toc51754492" w:history="1">
             <w:r>
               <w:rPr>
                 <w:rStyle w:val="Hyperlink"/>
@@ -1104,7 +1104,7 @@
                 <w:noProof/>
                 <w:webHidden/>
               </w:rPr>
-              <w:instrText xml:space="preserve"> PAGEREF _Toc51091532 \h </w:instrText>
+              <w:instrText xml:space="preserve"> PAGEREF _Toc51754492 \h </w:instrText>
             </w:r>
             <w:r>
               <w:rPr>
@@ -1146,7 +1146,7 @@
               <w:noProof/>
             </w:rPr>
           </w:pPr>
-          <w:hyperlink w:anchor="_Toc51091533" w:history="1">
+          <w:hyperlink w:anchor="_Toc51754493" w:history="1">
             <w:r>
               <w:rPr>
                 <w:rStyle w:val="Hyperlink"/>
@@ -1173,7 +1173,7 @@
                 <w:noProof/>
                 <w:webHidden/>
               </w:rPr>
-              <w:instrText xml:space="preserve"> PAGEREF _Toc51091533 \h </w:instrText>
+              <w:instrText xml:space="preserve"> PAGEREF _Toc51754493 \h </w:instrText>
             </w:r>
             <w:r>
               <w:rPr>
@@ -1215,7 +1215,7 @@
               <w:noProof/>
             </w:rPr>
           </w:pPr>
-          <w:hyperlink w:anchor="_Toc51091534" w:history="1">
+          <w:hyperlink w:anchor="_Toc51754494" w:history="1">
             <w:r>
               <w:rPr>
                 <w:rStyle w:val="Hyperlink"/>
@@ -1242,7 +1242,7 @@
                 <w:noProof/>
                 <w:webHidden/>
               </w:rPr>
-              <w:instrText xml:space="preserve"> PAGEREF _Toc51091534 \h </w:instrText>
+              <w:instrText xml:space="preserve"> PAGEREF _Toc51754494 \h </w:instrText>
             </w:r>
             <w:r>
               <w:rPr>
@@ -1262,7 +1262,7 @@
                 <w:noProof/>
                 <w:webHidden/>
               </w:rPr>
-              <w:t>6</w:t>
+              <w:t>7</w:t>
             </w:r>
             <w:r>
               <w:rPr>
@@ -1284,7 +1284,7 @@
               <w:noProof/>
             </w:rPr>
           </w:pPr>
-          <w:hyperlink w:anchor="_Toc51091535" w:history="1">
+          <w:hyperlink w:anchor="_Toc51754495" w:history="1">
             <w:r>
               <w:rPr>
                 <w:rStyle w:val="Hyperlink"/>
@@ -1311,7 +1311,7 @@
                 <w:noProof/>
                 <w:webHidden/>
               </w:rPr>
-              <w:instrText xml:space="preserve"> PAGEREF _Toc51091535 \h </w:instrText>
+              <w:instrText xml:space="preserve"> PAGEREF _Toc51754495 \h </w:instrText>
             </w:r>
             <w:r>
               <w:rPr>
@@ -1353,7 +1353,7 @@
               <w:noProof/>
             </w:rPr>
           </w:pPr>
-          <w:hyperlink w:anchor="_Toc51091536" w:history="1">
+          <w:hyperlink w:anchor="_Toc51754496" w:history="1">
             <w:r>
               <w:rPr>
                 <w:rStyle w:val="Hyperlink"/>
@@ -1380,7 +1380,7 @@
                 <w:noProof/>
                 <w:webHidden/>
               </w:rPr>
-              <w:instrText xml:space="preserve"> PAGEREF _Toc51091536 \h </w:instrText>
+              <w:instrText xml:space="preserve"> PAGEREF _Toc51754496 \h </w:instrText>
             </w:r>
             <w:r>
               <w:rPr>
@@ -1422,7 +1422,7 @@
               <w:noProof/>
             </w:rPr>
           </w:pPr>
-          <w:hyperlink w:anchor="_Toc51091537" w:history="1">
+          <w:hyperlink w:anchor="_Toc51754497" w:history="1">
             <w:r>
               <w:rPr>
                 <w:rStyle w:val="Hyperlink"/>
@@ -1449,7 +1449,7 @@
                 <w:noProof/>
                 <w:webHidden/>
               </w:rPr>
-              <w:instrText xml:space="preserve"> PAGEREF _Toc51091537 \h </w:instrText>
+              <w:instrText xml:space="preserve"> PAGEREF _Toc51754497 \h </w:instrText>
             </w:r>
             <w:r>
               <w:rPr>
@@ -1491,7 +1491,7 @@
               <w:noProof/>
             </w:rPr>
           </w:pPr>
-          <w:hyperlink w:anchor="_Toc51091538" w:history="1">
+          <w:hyperlink w:anchor="_Toc51754498" w:history="1">
             <w:r>
               <w:rPr>
                 <w:rStyle w:val="Hyperlink"/>
@@ -1518,7 +1518,7 @@
                 <w:noProof/>
                 <w:webHidden/>
               </w:rPr>
-              <w:instrText xml:space="preserve"> PAGEREF _Toc51091538 \h </w:instrText>
+              <w:instrText xml:space="preserve"> PAGEREF _Toc51754498 \h </w:instrText>
             </w:r>
             <w:r>
               <w:rPr>
@@ -1560,7 +1560,7 @@
               <w:noProof/>
             </w:rPr>
           </w:pPr>
-          <w:hyperlink w:anchor="_Toc51091539" w:history="1">
+          <w:hyperlink w:anchor="_Toc51754499" w:history="1">
             <w:r>
               <w:rPr>
                 <w:rStyle w:val="Hyperlink"/>
@@ -1587,7 +1587,7 @@
                 <w:noProof/>
                 <w:webHidden/>
               </w:rPr>
-              <w:instrText xml:space="preserve"> PAGEREF _Toc51091539 \h </w:instrText>
+              <w:instrText xml:space="preserve"> PAGEREF _Toc51754499 \h </w:instrText>
             </w:r>
             <w:r>
               <w:rPr>
@@ -1629,7 +1629,7 @@
               <w:noProof/>
             </w:rPr>
           </w:pPr>
-          <w:hyperlink w:anchor="_Toc51091540" w:history="1">
+          <w:hyperlink w:anchor="_Toc51754500" w:history="1">
             <w:r>
               <w:rPr>
                 <w:rStyle w:val="Hyperlink"/>
@@ -1656,7 +1656,7 @@
                 <w:noProof/>
                 <w:webHidden/>
               </w:rPr>
-              <w:instrText xml:space="preserve"> PAGEREF _Toc51091540 \h </w:instrText>
+              <w:instrText xml:space="preserve"> PAGEREF _Toc51754500 \h </w:instrText>
             </w:r>
             <w:r>
               <w:rPr>
@@ -1698,7 +1698,7 @@
               <w:noProof/>
             </w:rPr>
           </w:pPr>
-          <w:hyperlink w:anchor="_Toc51091541" w:history="1">
+          <w:hyperlink w:anchor="_Toc51754501" w:history="1">
             <w:r>
               <w:rPr>
                 <w:rStyle w:val="Hyperlink"/>
@@ -1725,7 +1725,7 @@
                 <w:noProof/>
                 <w:webHidden/>
               </w:rPr>
-              <w:instrText xml:space="preserve"> PAGEREF _Toc51091541 \h </w:instrText>
+              <w:instrText xml:space="preserve"> PAGEREF _Toc51754501 \h </w:instrText>
             </w:r>
             <w:r>
               <w:rPr>
@@ -1746,6 +1746,213 @@
                 <w:webHidden/>
               </w:rPr>
               <w:t>7</w:t>
+            </w:r>
+            <w:r>
+              <w:rPr>
+                <w:noProof/>
+                <w:webHidden/>
+              </w:rPr>
+              <w:fldChar w:fldCharType="end"/>
+            </w:r>
+          </w:hyperlink>
+        </w:p>
+        <w:p>
+          <w:pPr>
+            <w:pStyle w:val="TOC1"/>
+            <w:tabs>
+              <w:tab w:val="right" w:leader="dot" w:pos="9350"/>
+            </w:tabs>
+            <w:rPr>
+              <w:rFonts w:eastAsiaTheme="minorEastAsia"/>
+              <w:noProof/>
+            </w:rPr>
+          </w:pPr>
+          <w:hyperlink w:anchor="_Toc51754502" w:history="1">
+            <w:r>
+              <w:rPr>
+                <w:rStyle w:val="Hyperlink"/>
+                <w:noProof/>
+              </w:rPr>
+              <w:t>4.0 Use Case Diagrams</w:t>
+            </w:r>
+            <w:r>
+              <w:rPr>
+                <w:noProof/>
+                <w:webHidden/>
+              </w:rPr>
+              <w:tab/>
+            </w:r>
+            <w:r>
+              <w:rPr>
+                <w:noProof/>
+                <w:webHidden/>
+              </w:rPr>
+              <w:fldChar w:fldCharType="begin"/>
+            </w:r>
+            <w:r>
+              <w:rPr>
+                <w:noProof/>
+                <w:webHidden/>
+              </w:rPr>
+              <w:instrText xml:space="preserve"> PAGEREF _Toc51754502 \h </w:instrText>
+            </w:r>
+            <w:r>
+              <w:rPr>
+                <w:noProof/>
+                <w:webHidden/>
+              </w:rPr>
+            </w:r>
+            <w:r>
+              <w:rPr>
+                <w:noProof/>
+                <w:webHidden/>
+              </w:rPr>
+              <w:fldChar w:fldCharType="separate"/>
+            </w:r>
+            <w:r>
+              <w:rPr>
+                <w:noProof/>
+                <w:webHidden/>
+              </w:rPr>
+              <w:t>8</w:t>
+            </w:r>
+            <w:r>
+              <w:rPr>
+                <w:noProof/>
+                <w:webHidden/>
+              </w:rPr>
+              <w:fldChar w:fldCharType="end"/>
+            </w:r>
+          </w:hyperlink>
+        </w:p>
+        <w:p>
+          <w:pPr>
+            <w:pStyle w:val="TOC2"/>
+            <w:tabs>
+              <w:tab w:val="right" w:leader="dot" w:pos="9350"/>
+            </w:tabs>
+            <w:rPr>
+              <w:rFonts w:eastAsiaTheme="minorEastAsia"/>
+              <w:noProof/>
+            </w:rPr>
+          </w:pPr>
+          <w:hyperlink w:anchor="_Toc51754503" w:history="1">
+            <w:r>
+              <w:rPr>
+                <w:rStyle w:val="Hyperlink"/>
+                <w:noProof/>
+              </w:rPr>
+              <w:t>4.1 Registration and Login</w:t>
+            </w:r>
+            <w:r>
+              <w:rPr>
+                <w:noProof/>
+                <w:webHidden/>
+              </w:rPr>
+              <w:tab/>
+            </w:r>
+            <w:r>
+              <w:rPr>
+                <w:noProof/>
+                <w:webHidden/>
+              </w:rPr>
+              <w:fldChar w:fldCharType="begin"/>
+            </w:r>
+            <w:r>
+              <w:rPr>
+                <w:noProof/>
+                <w:webHidden/>
+              </w:rPr>
+              <w:instrText xml:space="preserve"> PAGEREF _Toc51754503 \h </w:instrText>
+            </w:r>
+            <w:r>
+              <w:rPr>
+                <w:noProof/>
+                <w:webHidden/>
+              </w:rPr>
+            </w:r>
+            <w:r>
+              <w:rPr>
+                <w:noProof/>
+                <w:webHidden/>
+              </w:rPr>
+              <w:fldChar w:fldCharType="separate"/>
+            </w:r>
+            <w:r>
+              <w:rPr>
+                <w:noProof/>
+                <w:webHidden/>
+              </w:rPr>
+              <w:t>8</w:t>
+            </w:r>
+            <w:r>
+              <w:rPr>
+                <w:noProof/>
+                <w:webHidden/>
+              </w:rPr>
+              <w:fldChar w:fldCharType="end"/>
+            </w:r>
+          </w:hyperlink>
+        </w:p>
+        <w:p>
+          <w:pPr>
+            <w:pStyle w:val="TOC2"/>
+            <w:tabs>
+              <w:tab w:val="right" w:leader="dot" w:pos="9350"/>
+            </w:tabs>
+            <w:rPr>
+              <w:rFonts w:eastAsiaTheme="minorEastAsia"/>
+              <w:noProof/>
+            </w:rPr>
+          </w:pPr>
+          <w:hyperlink w:anchor="_Toc51754504" w:history="1">
+            <w:r>
+              <w:rPr>
+                <w:rStyle w:val="Hyperlink"/>
+                <w:noProof/>
+              </w:rPr>
+              <w:t>4.2 Game Play</w:t>
+            </w:r>
+            <w:r>
+              <w:rPr>
+                <w:noProof/>
+                <w:webHidden/>
+              </w:rPr>
+              <w:tab/>
+            </w:r>
+            <w:r>
+              <w:rPr>
+                <w:noProof/>
+                <w:webHidden/>
+              </w:rPr>
+              <w:fldChar w:fldCharType="begin"/>
+            </w:r>
+            <w:r>
+              <w:rPr>
+                <w:noProof/>
+                <w:webHidden/>
+              </w:rPr>
+              <w:instrText xml:space="preserve"> PAGEREF _Toc51754504 \h </w:instrText>
+            </w:r>
+            <w:r>
+              <w:rPr>
+                <w:noProof/>
+                <w:webHidden/>
+              </w:rPr>
+            </w:r>
+            <w:r>
+              <w:rPr>
+                <w:noProof/>
+                <w:webHidden/>
+              </w:rPr>
+              <w:fldChar w:fldCharType="separate"/>
+            </w:r>
+            <w:r>
+              <w:rPr>
+                <w:noProof/>
+                <w:webHidden/>
+              </w:rPr>
+              <w:t>9</w:t>
             </w:r>
             <w:r>
               <w:rPr>
@@ -1782,7 +1989,7 @@
       <w:pPr>
         <w:pStyle w:val="Heading1"/>
       </w:pPr>
-      <w:bookmarkStart w:id="0" w:name="_Toc51091519"/>
+      <w:bookmarkStart w:id="0" w:name="_Toc51754479"/>
       <w:r>
         <w:lastRenderedPageBreak/>
         <w:t xml:space="preserve">1.0 </w:t>
@@ -1837,7 +2044,7 @@
       <w:pPr>
         <w:pStyle w:val="Heading2"/>
       </w:pPr>
-      <w:bookmarkStart w:id="1" w:name="_Toc51091520"/>
+      <w:bookmarkStart w:id="1" w:name="_Toc51754480"/>
       <w:r>
         <w:t>1.1 Glossary</w:t>
       </w:r>
@@ -2023,7 +2230,7 @@
       <w:pPr>
         <w:pStyle w:val="Heading2"/>
       </w:pPr>
-      <w:bookmarkStart w:id="2" w:name="_Toc51091521"/>
+      <w:bookmarkStart w:id="2" w:name="_Toc51754481"/>
       <w:r>
         <w:t>1.2 Competing Software</w:t>
       </w:r>
@@ -2053,7 +2260,7 @@
       <w:pPr>
         <w:pStyle w:val="Heading2"/>
       </w:pPr>
-      <w:bookmarkStart w:id="3" w:name="_Toc51091522"/>
+      <w:bookmarkStart w:id="3" w:name="_Toc51754482"/>
       <w:r>
         <w:t>1.3 Users</w:t>
       </w:r>
@@ -2068,7 +2275,7 @@
       <w:pPr>
         <w:pStyle w:val="Heading2"/>
       </w:pPr>
-      <w:bookmarkStart w:id="4" w:name="_Toc51091523"/>
+      <w:bookmarkStart w:id="4" w:name="_Toc51754483"/>
       <w:r>
         <w:t>1.4 Environment</w:t>
       </w:r>
@@ -2104,7 +2311,7 @@
       <w:pPr>
         <w:pStyle w:val="Heading2"/>
       </w:pPr>
-      <w:bookmarkStart w:id="5" w:name="_Toc51091524"/>
+      <w:bookmarkStart w:id="5" w:name="_Toc51754484"/>
       <w:r>
         <w:t>1.5 Similar Domains</w:t>
       </w:r>
@@ -2119,7 +2326,7 @@
       <w:pPr>
         <w:pStyle w:val="Heading2"/>
       </w:pPr>
-      <w:bookmarkStart w:id="6" w:name="_Toc51091525"/>
+      <w:bookmarkStart w:id="6" w:name="_Toc51754485"/>
       <w:r>
         <w:t>1.6 General Knowledge</w:t>
       </w:r>
@@ -2172,7 +2379,7 @@
       <w:pPr>
         <w:pStyle w:val="Heading3"/>
       </w:pPr>
-      <w:bookmarkStart w:id="7" w:name="_Toc51091526"/>
+      <w:bookmarkStart w:id="7" w:name="_Toc51754486"/>
       <w:r>
         <w:lastRenderedPageBreak/>
         <w:t>Setup</w:t>
@@ -2250,27 +2457,14 @@
       <w:r>
         <w:t xml:space="preserve">Figure </w:t>
       </w:r>
-      <w:r>
-        <w:fldChar w:fldCharType="begin"/>
-      </w:r>
-      <w:r>
-        <w:instrText xml:space="preserve"> SEQ Figure \* ARABIC </w:instrText>
-      </w:r>
-      <w:r>
-        <w:fldChar w:fldCharType="separate"/>
-      </w:r>
-      <w:r>
-        <w:rPr>
-          <w:noProof/>
-        </w:rPr>
-        <w:t>1</w:t>
-      </w:r>
-      <w:r>
-        <w:rPr>
-          <w:noProof/>
-        </w:rPr>
-        <w:fldChar w:fldCharType="end"/>
-      </w:r>
+      <w:fldSimple w:instr=" SEQ Figure \* ARABIC ">
+        <w:r>
+          <w:rPr>
+            <w:noProof/>
+          </w:rPr>
+          <w:t>1</w:t>
+        </w:r>
+      </w:fldSimple>
       <w:r>
         <w:t xml:space="preserve"> Othello Setup</w:t>
       </w:r>
@@ -2279,7 +2473,7 @@
       <w:pPr>
         <w:pStyle w:val="Heading3"/>
       </w:pPr>
-      <w:bookmarkStart w:id="8" w:name="_Toc51091527"/>
+      <w:bookmarkStart w:id="8" w:name="_Toc51754487"/>
       <w:r>
         <w:t>How to play</w:t>
       </w:r>
@@ -2377,27 +2571,14 @@
       <w:r>
         <w:t xml:space="preserve">Figure </w:t>
       </w:r>
-      <w:r>
-        <w:fldChar w:fldCharType="begin"/>
-      </w:r>
-      <w:r>
-        <w:instrText xml:space="preserve"> SEQ Figure \* ARABIC </w:instrText>
-      </w:r>
-      <w:r>
-        <w:fldChar w:fldCharType="separate"/>
-      </w:r>
-      <w:r>
-        <w:rPr>
-          <w:noProof/>
-        </w:rPr>
-        <w:t>2</w:t>
-      </w:r>
-      <w:r>
-        <w:rPr>
-          <w:noProof/>
-        </w:rPr>
-        <w:fldChar w:fldCharType="end"/>
-      </w:r>
+      <w:fldSimple w:instr=" SEQ Figure \* ARABIC ">
+        <w:r>
+          <w:rPr>
+            <w:noProof/>
+          </w:rPr>
+          <w:t>2</w:t>
+        </w:r>
+      </w:fldSimple>
       <w:r>
         <w:t xml:space="preserve"> Make a move example for both sides</w:t>
       </w:r>
@@ -2472,27 +2653,14 @@
       <w:r>
         <w:t xml:space="preserve">Figure </w:t>
       </w:r>
-      <w:r>
-        <w:fldChar w:fldCharType="begin"/>
-      </w:r>
-      <w:r>
-        <w:instrText xml:space="preserve"> SEQ Figure \* ARABIC </w:instrText>
-      </w:r>
-      <w:r>
-        <w:fldChar w:fldCharType="separate"/>
-      </w:r>
-      <w:r>
-        <w:rPr>
-          <w:noProof/>
-        </w:rPr>
-        <w:t>3</w:t>
-      </w:r>
-      <w:r>
-        <w:rPr>
-          <w:noProof/>
-        </w:rPr>
-        <w:fldChar w:fldCharType="end"/>
-      </w:r>
+      <w:fldSimple w:instr=" SEQ Figure \* ARABIC ">
+        <w:r>
+          <w:rPr>
+            <w:noProof/>
+          </w:rPr>
+          <w:t>3</w:t>
+        </w:r>
+      </w:fldSimple>
       <w:r>
         <w:t>Advance strategy for capturing multiple discs</w:t>
       </w:r>
@@ -2507,7 +2675,7 @@
       <w:pPr>
         <w:pStyle w:val="Heading3"/>
       </w:pPr>
-      <w:bookmarkStart w:id="9" w:name="_Toc51091528"/>
+      <w:bookmarkStart w:id="9" w:name="_Toc51754488"/>
       <w:r>
         <w:t>Ending the game</w:t>
       </w:r>
@@ -2523,7 +2691,7 @@
       <w:pPr>
         <w:pStyle w:val="Heading1"/>
       </w:pPr>
-      <w:bookmarkStart w:id="10" w:name="_Toc51091529"/>
+      <w:bookmarkStart w:id="10" w:name="_Toc51754489"/>
       <w:r>
         <w:t>2.0 Functional Requirements</w:t>
       </w:r>
@@ -2538,7 +2706,7 @@
       <w:pPr>
         <w:pStyle w:val="Heading2"/>
       </w:pPr>
-      <w:bookmarkStart w:id="11" w:name="_Toc51091530"/>
+      <w:bookmarkStart w:id="11" w:name="_Toc51754490"/>
       <w:r>
         <w:t>2.1 User Requirements</w:t>
       </w:r>
@@ -2580,7 +2748,9 @@
       <w:pPr>
         <w:pStyle w:val="Heading2"/>
       </w:pPr>
-      <w:bookmarkStart w:id="12" w:name="_Toc51091531"/>
+      <w:bookmarkStart w:id="12" w:name="_2.2_Inputs"/>
+      <w:bookmarkStart w:id="13" w:name="_Toc51754491"/>
+      <w:bookmarkEnd w:id="12"/>
       <w:r>
         <w:t>2.</w:t>
       </w:r>
@@ -2590,7 +2760,7 @@
       <w:r>
         <w:t xml:space="preserve"> Inputs</w:t>
       </w:r>
-      <w:bookmarkEnd w:id="12"/>
+      <w:bookmarkEnd w:id="13"/>
     </w:p>
     <w:p>
       <w:r>
@@ -2645,7 +2815,7 @@
       <w:pPr>
         <w:pStyle w:val="Heading2"/>
       </w:pPr>
-      <w:bookmarkStart w:id="13" w:name="_Toc51091532"/>
+      <w:bookmarkStart w:id="14" w:name="_Toc51754492"/>
       <w:r>
         <w:t>2.</w:t>
       </w:r>
@@ -2655,7 +2825,7 @@
       <w:r>
         <w:t xml:space="preserve"> Outputs</w:t>
       </w:r>
-      <w:bookmarkEnd w:id="13"/>
+      <w:bookmarkEnd w:id="14"/>
     </w:p>
     <w:p>
       <w:r>
@@ -2699,7 +2869,7 @@
       <w:pPr>
         <w:pStyle w:val="Heading2"/>
       </w:pPr>
-      <w:bookmarkStart w:id="14" w:name="_Toc51091533"/>
+      <w:bookmarkStart w:id="15" w:name="_Toc51754493"/>
       <w:r>
         <w:t>2.</w:t>
       </w:r>
@@ -2709,7 +2879,7 @@
       <w:r>
         <w:t xml:space="preserve"> Data Storage</w:t>
       </w:r>
-      <w:bookmarkEnd w:id="14"/>
+      <w:bookmarkEnd w:id="15"/>
     </w:p>
     <w:p>
       <w:r>
@@ -2757,7 +2927,7 @@
       <w:pPr>
         <w:pStyle w:val="Heading2"/>
       </w:pPr>
-      <w:bookmarkStart w:id="15" w:name="_Toc51091534"/>
+      <w:bookmarkStart w:id="16" w:name="_Toc51754494"/>
       <w:r>
         <w:t>2.</w:t>
       </w:r>
@@ -2767,7 +2937,7 @@
       <w:r>
         <w:t xml:space="preserve"> Computations</w:t>
       </w:r>
-      <w:bookmarkEnd w:id="15"/>
+      <w:bookmarkEnd w:id="16"/>
     </w:p>
     <w:p>
       <w:r>
@@ -2828,11 +2998,11 @@
       <w:pPr>
         <w:pStyle w:val="Heading1"/>
       </w:pPr>
-      <w:bookmarkStart w:id="16" w:name="_Toc51091535"/>
+      <w:bookmarkStart w:id="17" w:name="_Toc51754495"/>
       <w:r>
         <w:t>3.0 Non-Functional Requirements</w:t>
       </w:r>
-      <w:bookmarkEnd w:id="16"/>
+      <w:bookmarkEnd w:id="17"/>
     </w:p>
     <w:p>
       <w:r>
@@ -2843,11 +3013,11 @@
       <w:pPr>
         <w:pStyle w:val="Heading2"/>
       </w:pPr>
-      <w:bookmarkStart w:id="17" w:name="_Toc51091536"/>
+      <w:bookmarkStart w:id="18" w:name="_Toc51754496"/>
       <w:r>
         <w:t>3.1 Response Time</w:t>
       </w:r>
-      <w:bookmarkEnd w:id="17"/>
+      <w:bookmarkEnd w:id="18"/>
     </w:p>
     <w:p>
       <w:r>
@@ -2864,11 +3034,11 @@
       <w:pPr>
         <w:pStyle w:val="Heading2"/>
       </w:pPr>
-      <w:bookmarkStart w:id="18" w:name="_Toc51091537"/>
+      <w:bookmarkStart w:id="19" w:name="_Toc51754497"/>
       <w:r>
         <w:t>3.2 Resource Usage</w:t>
       </w:r>
-      <w:bookmarkEnd w:id="18"/>
+      <w:bookmarkEnd w:id="19"/>
     </w:p>
     <w:p>
       <w:r>
@@ -2896,11 +3066,11 @@
       <w:pPr>
         <w:pStyle w:val="Heading2"/>
       </w:pPr>
-      <w:bookmarkStart w:id="19" w:name="_Toc51091538"/>
+      <w:bookmarkStart w:id="20" w:name="_Toc51754498"/>
       <w:r>
         <w:t>3.3 Reliability</w:t>
       </w:r>
-      <w:bookmarkEnd w:id="19"/>
+      <w:bookmarkEnd w:id="20"/>
     </w:p>
     <w:p>
       <w:r>
@@ -2923,11 +3093,11 @@
       <w:pPr>
         <w:pStyle w:val="Heading2"/>
       </w:pPr>
-      <w:bookmarkStart w:id="20" w:name="_Toc51091539"/>
+      <w:bookmarkStart w:id="21" w:name="_Toc51754499"/>
       <w:r>
         <w:t>3.4 Recovery from Failure</w:t>
       </w:r>
-      <w:bookmarkEnd w:id="20"/>
+      <w:bookmarkEnd w:id="21"/>
     </w:p>
     <w:p>
       <w:r>
@@ -2987,11 +3157,11 @@
       <w:pPr>
         <w:pStyle w:val="Heading2"/>
       </w:pPr>
-      <w:bookmarkStart w:id="21" w:name="_Toc51091540"/>
+      <w:bookmarkStart w:id="22" w:name="_Toc51754500"/>
       <w:r>
         <w:t>3.5 Maintainability and Enhancements</w:t>
       </w:r>
-      <w:bookmarkEnd w:id="21"/>
+      <w:bookmarkEnd w:id="22"/>
     </w:p>
     <w:p>
       <w:r>
@@ -3008,11 +3178,11 @@
       <w:pPr>
         <w:pStyle w:val="Heading2"/>
       </w:pPr>
-      <w:bookmarkStart w:id="22" w:name="_Toc51091541"/>
+      <w:bookmarkStart w:id="23" w:name="_Toc51754501"/>
       <w:r>
         <w:t>3.6 Computing Platform and Technology Used</w:t>
       </w:r>
-      <w:bookmarkEnd w:id="22"/>
+      <w:bookmarkEnd w:id="23"/>
     </w:p>
     <w:p>
       <w:r>
@@ -3072,32 +3242,50 @@
     <w:p/>
     <w:p>
       <w:pPr>
+        <w:pStyle w:val="Heading1"/>
+      </w:pPr>
+      <w:bookmarkStart w:id="24" w:name="_Toc51754502"/>
+      <w:r>
+        <w:lastRenderedPageBreak/>
+        <w:t>4.0 Use Case Diagrams</w:t>
+      </w:r>
+      <w:bookmarkEnd w:id="24"/>
+      <w:r>
+        <w:t xml:space="preserve"> </w:t>
+      </w:r>
+    </w:p>
+    <w:p>
+      <w:r>
+        <w:t xml:space="preserve">Use Case Diagrams </w:t>
+      </w:r>
+      <w:r>
+        <w:t>provided are to assist in visualizing the process and the expected interaction between users and the system</w:t>
+      </w:r>
+    </w:p>
+    <w:p>
+      <w:pPr>
         <w:pStyle w:val="Heading2"/>
       </w:pPr>
-      <w:r>
-        <w:lastRenderedPageBreak/>
-        <w:t xml:space="preserve">4.0 Use Case Diagrams </w:t>
-      </w:r>
-    </w:p>
-    <w:p>
-      <w:r>
-        <w:t>Use Case Diagrams are provided in this part.</w:t>
-      </w:r>
-      <w:r>
-        <w:t xml:space="preserve"> We have two use cases. Registration process and playing.</w:t>
-      </w:r>
-    </w:p>
-    <w:p>
-      <w:pPr>
-        <w:pStyle w:val="Heading2"/>
-      </w:pPr>
+      <w:bookmarkStart w:id="25" w:name="_Toc51754503"/>
       <w:r>
         <w:t>4.1 Registration and Login</w:t>
       </w:r>
-    </w:p>
-    <w:p>
-      <w:r>
-        <w:t>Each player can Login or Register as a new player. This System receives required Inputs as described in section 2.1.</w:t>
+      <w:bookmarkEnd w:id="25"/>
+    </w:p>
+    <w:p>
+      <w:r>
+        <w:t xml:space="preserve">Each player can Login or Register as a new player. This System receives required Inputs as described in </w:t>
+      </w:r>
+      <w:hyperlink w:anchor="_2.2_Inputs" w:history="1">
+        <w:r>
+          <w:rPr>
+            <w:rStyle w:val="Hyperlink"/>
+          </w:rPr>
+          <w:t>section 2.2</w:t>
+        </w:r>
+      </w:hyperlink>
+      <w:r>
+        <w:t>.</w:t>
       </w:r>
     </w:p>
     <w:p>
@@ -3109,6 +3297,7 @@
       </w:pPr>
       <w:r>
         <w:rPr>
+          <w:noProof/>
           <w:lang w:bidi="fa-IR"/>
         </w:rPr>
         <w:drawing>
@@ -3157,15 +3346,37 @@
         </w:numPr>
       </w:pPr>
       <w:r>
-        <w:t xml:space="preserve">Each Player can either login with entering a predefined Username and passcode. Then the system will ask for player name and color (black or white) and will use system preset if user </w:t>
-      </w:r>
-      <w:proofErr w:type="spellStart"/>
-      <w:r>
-        <w:t>user</w:t>
-      </w:r>
-      <w:proofErr w:type="spellEnd"/>
-      <w:r>
-        <w:t xml:space="preserve"> does not change them.</w:t>
+        <w:t xml:space="preserve">Each Player </w:t>
+      </w:r>
+      <w:r>
+        <w:t>logs in</w:t>
+      </w:r>
+      <w:r>
+        <w:t xml:space="preserve"> </w:t>
+      </w:r>
+      <w:r>
+        <w:t>by</w:t>
+      </w:r>
+      <w:r>
+        <w:t xml:space="preserve"> entering a pre</w:t>
+      </w:r>
+      <w:r>
+        <w:t>viously defined</w:t>
+      </w:r>
+      <w:r>
+        <w:t xml:space="preserve"> </w:t>
+      </w:r>
+      <w:r>
+        <w:t>u</w:t>
+      </w:r>
+      <w:r>
+        <w:t>sername and pass</w:t>
+      </w:r>
+      <w:r>
+        <w:t>word</w:t>
+      </w:r>
+      <w:r>
+        <w:t xml:space="preserve">. </w:t>
       </w:r>
     </w:p>
     <w:p>
@@ -3177,26 +3388,73 @@
         </w:numPr>
       </w:pPr>
       <w:r>
-        <w:t>Player can also a register as new player</w:t>
-      </w:r>
-      <w:r>
-        <w:t xml:space="preserve"> or view Leader Board.</w:t>
+        <w:t>T</w:t>
+      </w:r>
+      <w:r>
+        <w:t xml:space="preserve">he system will ask </w:t>
+      </w:r>
+      <w:r>
+        <w:t xml:space="preserve">player what </w:t>
+      </w:r>
+      <w:r>
+        <w:t xml:space="preserve">color (black or white) </w:t>
+      </w:r>
+      <w:r>
+        <w:t>but defaults to black</w:t>
+      </w:r>
+    </w:p>
+    <w:p>
+      <w:pPr>
+        <w:pStyle w:val="ListParagraph"/>
+        <w:numPr>
+          <w:ilvl w:val="0"/>
+          <w:numId w:val="3"/>
+        </w:numPr>
+      </w:pPr>
+      <w:r>
+        <w:t xml:space="preserve">Player </w:t>
+      </w:r>
+      <w:r>
+        <w:t>will register as a new player if username is not recognized</w:t>
+      </w:r>
+    </w:p>
+    <w:p>
+      <w:pPr>
+        <w:pStyle w:val="ListParagraph"/>
+        <w:numPr>
+          <w:ilvl w:val="0"/>
+          <w:numId w:val="3"/>
+        </w:numPr>
+      </w:pPr>
+      <w:r>
+        <w:t xml:space="preserve">Player can </w:t>
+      </w:r>
+      <w:r>
+        <w:t>view Leader Board.</w:t>
       </w:r>
     </w:p>
     <w:p>
       <w:pPr>
         <w:pStyle w:val="Heading2"/>
       </w:pPr>
+      <w:bookmarkStart w:id="26" w:name="_Toc51754504"/>
       <w:r>
         <w:lastRenderedPageBreak/>
-        <w:t>4.2 Registration and Login</w:t>
-      </w:r>
+        <w:t xml:space="preserve">4.2 </w:t>
+      </w:r>
+      <w:r>
+        <w:t>Game Play</w:t>
+      </w:r>
+      <w:bookmarkEnd w:id="26"/>
     </w:p>
     <w:p>
       <w:r>
         <w:tab/>
       </w:r>
       <w:r>
+        <w:rPr>
+          <w:noProof/>
+        </w:rPr>
         <w:drawing>
           <wp:inline distT="0" distB="0" distL="0" distR="0" wp14:anchorId="45367E2A" wp14:editId="5692EF84">
             <wp:extent cx="5943600" cy="4248150"/>
@@ -3244,7 +3502,7 @@
         </w:numPr>
       </w:pPr>
       <w:r>
-        <w:t xml:space="preserve">First player can initiate the game. </w:t>
+        <w:t>Player that is using the black colored discs goes first</w:t>
       </w:r>
     </w:p>
     <w:p>
@@ -3274,13 +3532,33 @@
         </w:numPr>
       </w:pPr>
       <w:r>
-        <w:t xml:space="preserve">Thee system shall update Display board once a player </w:t>
+        <w:t xml:space="preserve">The system shall update </w:t>
+      </w:r>
+      <w:r>
+        <w:t>the</w:t>
+      </w:r>
+      <w:r>
+        <w:t xml:space="preserve"> </w:t>
+      </w:r>
+      <w:r>
+        <w:t xml:space="preserve">timers, </w:t>
+      </w:r>
+      <w:proofErr w:type="gramStart"/>
+      <w:r>
+        <w:t>scores</w:t>
+      </w:r>
+      <w:proofErr w:type="gramEnd"/>
+      <w:r>
+        <w:t xml:space="preserve"> and the </w:t>
+      </w:r>
+      <w:r>
+        <w:t xml:space="preserve">board once a player </w:t>
       </w:r>
       <w:r>
         <w:t>makes</w:t>
       </w:r>
       <w:r>
-        <w:t xml:space="preserve"> a move or initiate a new game session. Display Board also Update Timer and Scores For each Player.</w:t>
+        <w:t xml:space="preserve"> a move or initiate a new game session.</w:t>
       </w:r>
     </w:p>
     <w:p>
@@ -3292,28 +3570,14 @@
         </w:numPr>
       </w:pPr>
       <w:r>
-        <w:t>Each player can Logout or withdraw the game which counts as forfeit.</w:t>
-      </w:r>
-    </w:p>
-    <w:p>
-      <w:pPr>
-        <w:pStyle w:val="ListParagraph"/>
-        <w:numPr>
-          <w:ilvl w:val="0"/>
-          <w:numId w:val="4"/>
-        </w:numPr>
-      </w:pPr>
-      <w:r>
-        <w:t>Players can also view leaderboard</w:t>
-      </w:r>
-      <w:r>
-        <w:t xml:space="preserve">. </w:t>
-      </w:r>
-    </w:p>
-    <w:p>
-      <w:pPr>
-        <w:pStyle w:val="ListParagraph"/>
-      </w:pPr>
+        <w:t xml:space="preserve">Each player can Logout or withdraw </w:t>
+      </w:r>
+      <w:r>
+        <w:t xml:space="preserve">from </w:t>
+      </w:r>
+      <w:r>
+        <w:t>the game which counts as forfeit.</w:t>
+      </w:r>
     </w:p>
     <w:sectPr>
       <w:pgSz w:w="12240" w:h="15840"/>
@@ -4534,6 +4798,18 @@
       <w:ind w:left="440"/>
     </w:pPr>
   </w:style>
+  <w:style w:type="character" w:styleId="UnresolvedMention">
+    <w:name w:val="Unresolved Mention"/>
+    <w:basedOn w:val="DefaultParagraphFont"/>
+    <w:uiPriority w:val="99"/>
+    <w:semiHidden/>
+    <w:unhideWhenUsed/>
+    <w:rsid w:val="00D344CA"/>
+    <w:rPr>
+      <w:color w:val="605E5C"/>
+      <w:shd w:val="clear" w:color="auto" w:fill="E1DFDD"/>
+    </w:rPr>
+  </w:style>
 </w:styles>
 </file>
 

</xml_diff>

<commit_message>
Updated use cases according to feedback
</commit_message>
<xml_diff>
--- a/Documentation/Othello Project.docx
+++ b/Documentation/Othello Project.docx
@@ -169,6 +169,9 @@
             <w:rPr>
               <w:rFonts w:eastAsiaTheme="minorEastAsia"/>
               <w:noProof/>
+              <w:sz w:val="24"/>
+              <w:szCs w:val="24"/>
+              <w:lang w:eastAsia="zh-CN"/>
             </w:rPr>
           </w:pPr>
           <w:r>
@@ -180,7 +183,7 @@
           <w:r>
             <w:fldChar w:fldCharType="separate"/>
           </w:r>
-          <w:hyperlink w:anchor="_Toc51754479" w:history="1">
+          <w:hyperlink w:anchor="_Toc51874315" w:history="1">
             <w:r>
               <w:rPr>
                 <w:rStyle w:val="Hyperlink"/>
@@ -207,7 +210,7 @@
                 <w:noProof/>
                 <w:webHidden/>
               </w:rPr>
-              <w:instrText xml:space="preserve"> PAGEREF _Toc51754479 \h </w:instrText>
+              <w:instrText xml:space="preserve"> PAGEREF _Toc51874315 \h </w:instrText>
             </w:r>
             <w:r>
               <w:rPr>
@@ -247,9 +250,12 @@
             <w:rPr>
               <w:rFonts w:eastAsiaTheme="minorEastAsia"/>
               <w:noProof/>
+              <w:sz w:val="24"/>
+              <w:szCs w:val="24"/>
+              <w:lang w:eastAsia="zh-CN"/>
             </w:rPr>
           </w:pPr>
-          <w:hyperlink w:anchor="_Toc51754480" w:history="1">
+          <w:hyperlink w:anchor="_Toc51874316" w:history="1">
             <w:r>
               <w:rPr>
                 <w:rStyle w:val="Hyperlink"/>
@@ -276,7 +282,7 @@
                 <w:noProof/>
                 <w:webHidden/>
               </w:rPr>
-              <w:instrText xml:space="preserve"> PAGEREF _Toc51754480 \h </w:instrText>
+              <w:instrText xml:space="preserve"> PAGEREF _Toc51874316 \h </w:instrText>
             </w:r>
             <w:r>
               <w:rPr>
@@ -316,9 +322,12 @@
             <w:rPr>
               <w:rFonts w:eastAsiaTheme="minorEastAsia"/>
               <w:noProof/>
+              <w:sz w:val="24"/>
+              <w:szCs w:val="24"/>
+              <w:lang w:eastAsia="zh-CN"/>
             </w:rPr>
           </w:pPr>
-          <w:hyperlink w:anchor="_Toc51754481" w:history="1">
+          <w:hyperlink w:anchor="_Toc51874317" w:history="1">
             <w:r>
               <w:rPr>
                 <w:rStyle w:val="Hyperlink"/>
@@ -345,7 +354,7 @@
                 <w:noProof/>
                 <w:webHidden/>
               </w:rPr>
-              <w:instrText xml:space="preserve"> PAGEREF _Toc51754481 \h </w:instrText>
+              <w:instrText xml:space="preserve"> PAGEREF _Toc51874317 \h </w:instrText>
             </w:r>
             <w:r>
               <w:rPr>
@@ -385,9 +394,12 @@
             <w:rPr>
               <w:rFonts w:eastAsiaTheme="minorEastAsia"/>
               <w:noProof/>
+              <w:sz w:val="24"/>
+              <w:szCs w:val="24"/>
+              <w:lang w:eastAsia="zh-CN"/>
             </w:rPr>
           </w:pPr>
-          <w:hyperlink w:anchor="_Toc51754482" w:history="1">
+          <w:hyperlink w:anchor="_Toc51874318" w:history="1">
             <w:r>
               <w:rPr>
                 <w:rStyle w:val="Hyperlink"/>
@@ -414,7 +426,7 @@
                 <w:noProof/>
                 <w:webHidden/>
               </w:rPr>
-              <w:instrText xml:space="preserve"> PAGEREF _Toc51754482 \h </w:instrText>
+              <w:instrText xml:space="preserve"> PAGEREF _Toc51874318 \h </w:instrText>
             </w:r>
             <w:r>
               <w:rPr>
@@ -454,9 +466,12 @@
             <w:rPr>
               <w:rFonts w:eastAsiaTheme="minorEastAsia"/>
               <w:noProof/>
+              <w:sz w:val="24"/>
+              <w:szCs w:val="24"/>
+              <w:lang w:eastAsia="zh-CN"/>
             </w:rPr>
           </w:pPr>
-          <w:hyperlink w:anchor="_Toc51754483" w:history="1">
+          <w:hyperlink w:anchor="_Toc51874319" w:history="1">
             <w:r>
               <w:rPr>
                 <w:rStyle w:val="Hyperlink"/>
@@ -483,7 +498,7 @@
                 <w:noProof/>
                 <w:webHidden/>
               </w:rPr>
-              <w:instrText xml:space="preserve"> PAGEREF _Toc51754483 \h </w:instrText>
+              <w:instrText xml:space="preserve"> PAGEREF _Toc51874319 \h </w:instrText>
             </w:r>
             <w:r>
               <w:rPr>
@@ -523,9 +538,12 @@
             <w:rPr>
               <w:rFonts w:eastAsiaTheme="minorEastAsia"/>
               <w:noProof/>
+              <w:sz w:val="24"/>
+              <w:szCs w:val="24"/>
+              <w:lang w:eastAsia="zh-CN"/>
             </w:rPr>
           </w:pPr>
-          <w:hyperlink w:anchor="_Toc51754484" w:history="1">
+          <w:hyperlink w:anchor="_Toc51874320" w:history="1">
             <w:r>
               <w:rPr>
                 <w:rStyle w:val="Hyperlink"/>
@@ -552,7 +570,7 @@
                 <w:noProof/>
                 <w:webHidden/>
               </w:rPr>
-              <w:instrText xml:space="preserve"> PAGEREF _Toc51754484 \h </w:instrText>
+              <w:instrText xml:space="preserve"> PAGEREF _Toc51874320 \h </w:instrText>
             </w:r>
             <w:r>
               <w:rPr>
@@ -592,9 +610,12 @@
             <w:rPr>
               <w:rFonts w:eastAsiaTheme="minorEastAsia"/>
               <w:noProof/>
+              <w:sz w:val="24"/>
+              <w:szCs w:val="24"/>
+              <w:lang w:eastAsia="zh-CN"/>
             </w:rPr>
           </w:pPr>
-          <w:hyperlink w:anchor="_Toc51754485" w:history="1">
+          <w:hyperlink w:anchor="_Toc51874321" w:history="1">
             <w:r>
               <w:rPr>
                 <w:rStyle w:val="Hyperlink"/>
@@ -621,7 +642,7 @@
                 <w:noProof/>
                 <w:webHidden/>
               </w:rPr>
-              <w:instrText xml:space="preserve"> PAGEREF _Toc51754485 \h </w:instrText>
+              <w:instrText xml:space="preserve"> PAGEREF _Toc51874321 \h </w:instrText>
             </w:r>
             <w:r>
               <w:rPr>
@@ -661,9 +682,12 @@
             <w:rPr>
               <w:rFonts w:eastAsiaTheme="minorEastAsia"/>
               <w:noProof/>
+              <w:sz w:val="24"/>
+              <w:szCs w:val="24"/>
+              <w:lang w:eastAsia="zh-CN"/>
             </w:rPr>
           </w:pPr>
-          <w:hyperlink w:anchor="_Toc51754486" w:history="1">
+          <w:hyperlink w:anchor="_Toc51874322" w:history="1">
             <w:r>
               <w:rPr>
                 <w:rStyle w:val="Hyperlink"/>
@@ -690,7 +714,7 @@
                 <w:noProof/>
                 <w:webHidden/>
               </w:rPr>
-              <w:instrText xml:space="preserve"> PAGEREF _Toc51754486 \h </w:instrText>
+              <w:instrText xml:space="preserve"> PAGEREF _Toc51874322 \h </w:instrText>
             </w:r>
             <w:r>
               <w:rPr>
@@ -730,9 +754,12 @@
             <w:rPr>
               <w:rFonts w:eastAsiaTheme="minorEastAsia"/>
               <w:noProof/>
+              <w:sz w:val="24"/>
+              <w:szCs w:val="24"/>
+              <w:lang w:eastAsia="zh-CN"/>
             </w:rPr>
           </w:pPr>
-          <w:hyperlink w:anchor="_Toc51754487" w:history="1">
+          <w:hyperlink w:anchor="_Toc51874323" w:history="1">
             <w:r>
               <w:rPr>
                 <w:rStyle w:val="Hyperlink"/>
@@ -759,7 +786,7 @@
                 <w:noProof/>
                 <w:webHidden/>
               </w:rPr>
-              <w:instrText xml:space="preserve"> PAGEREF _Toc51754487 \h </w:instrText>
+              <w:instrText xml:space="preserve"> PAGEREF _Toc51874323 \h </w:instrText>
             </w:r>
             <w:r>
               <w:rPr>
@@ -799,9 +826,12 @@
             <w:rPr>
               <w:rFonts w:eastAsiaTheme="minorEastAsia"/>
               <w:noProof/>
+              <w:sz w:val="24"/>
+              <w:szCs w:val="24"/>
+              <w:lang w:eastAsia="zh-CN"/>
             </w:rPr>
           </w:pPr>
-          <w:hyperlink w:anchor="_Toc51754488" w:history="1">
+          <w:hyperlink w:anchor="_Toc51874324" w:history="1">
             <w:r>
               <w:rPr>
                 <w:rStyle w:val="Hyperlink"/>
@@ -828,7 +858,7 @@
                 <w:noProof/>
                 <w:webHidden/>
               </w:rPr>
-              <w:instrText xml:space="preserve"> PAGEREF _Toc51754488 \h </w:instrText>
+              <w:instrText xml:space="preserve"> PAGEREF _Toc51874324 \h </w:instrText>
             </w:r>
             <w:r>
               <w:rPr>
@@ -868,9 +898,12 @@
             <w:rPr>
               <w:rFonts w:eastAsiaTheme="minorEastAsia"/>
               <w:noProof/>
+              <w:sz w:val="24"/>
+              <w:szCs w:val="24"/>
+              <w:lang w:eastAsia="zh-CN"/>
             </w:rPr>
           </w:pPr>
-          <w:hyperlink w:anchor="_Toc51754489" w:history="1">
+          <w:hyperlink w:anchor="_Toc51874325" w:history="1">
             <w:r>
               <w:rPr>
                 <w:rStyle w:val="Hyperlink"/>
@@ -897,7 +930,7 @@
                 <w:noProof/>
                 <w:webHidden/>
               </w:rPr>
-              <w:instrText xml:space="preserve"> PAGEREF _Toc51754489 \h </w:instrText>
+              <w:instrText xml:space="preserve"> PAGEREF _Toc51874325 \h </w:instrText>
             </w:r>
             <w:r>
               <w:rPr>
@@ -937,9 +970,12 @@
             <w:rPr>
               <w:rFonts w:eastAsiaTheme="minorEastAsia"/>
               <w:noProof/>
+              <w:sz w:val="24"/>
+              <w:szCs w:val="24"/>
+              <w:lang w:eastAsia="zh-CN"/>
             </w:rPr>
           </w:pPr>
-          <w:hyperlink w:anchor="_Toc51754490" w:history="1">
+          <w:hyperlink w:anchor="_Toc51874326" w:history="1">
             <w:r>
               <w:rPr>
                 <w:rStyle w:val="Hyperlink"/>
@@ -966,7 +1002,7 @@
                 <w:noProof/>
                 <w:webHidden/>
               </w:rPr>
-              <w:instrText xml:space="preserve"> PAGEREF _Toc51754490 \h </w:instrText>
+              <w:instrText xml:space="preserve"> PAGEREF _Toc51874326 \h </w:instrText>
             </w:r>
             <w:r>
               <w:rPr>
@@ -1006,9 +1042,12 @@
             <w:rPr>
               <w:rFonts w:eastAsiaTheme="minorEastAsia"/>
               <w:noProof/>
+              <w:sz w:val="24"/>
+              <w:szCs w:val="24"/>
+              <w:lang w:eastAsia="zh-CN"/>
             </w:rPr>
           </w:pPr>
-          <w:hyperlink w:anchor="_Toc51754491" w:history="1">
+          <w:hyperlink w:anchor="_Toc51874327" w:history="1">
             <w:r>
               <w:rPr>
                 <w:rStyle w:val="Hyperlink"/>
@@ -1035,7 +1074,7 @@
                 <w:noProof/>
                 <w:webHidden/>
               </w:rPr>
-              <w:instrText xml:space="preserve"> PAGEREF _Toc51754491 \h </w:instrText>
+              <w:instrText xml:space="preserve"> PAGEREF _Toc51874327 \h </w:instrText>
             </w:r>
             <w:r>
               <w:rPr>
@@ -1075,9 +1114,12 @@
             <w:rPr>
               <w:rFonts w:eastAsiaTheme="minorEastAsia"/>
               <w:noProof/>
+              <w:sz w:val="24"/>
+              <w:szCs w:val="24"/>
+              <w:lang w:eastAsia="zh-CN"/>
             </w:rPr>
           </w:pPr>
-          <w:hyperlink w:anchor="_Toc51754492" w:history="1">
+          <w:hyperlink w:anchor="_Toc51874328" w:history="1">
             <w:r>
               <w:rPr>
                 <w:rStyle w:val="Hyperlink"/>
@@ -1104,7 +1146,7 @@
                 <w:noProof/>
                 <w:webHidden/>
               </w:rPr>
-              <w:instrText xml:space="preserve"> PAGEREF _Toc51754492 \h </w:instrText>
+              <w:instrText xml:space="preserve"> PAGEREF _Toc51874328 \h </w:instrText>
             </w:r>
             <w:r>
               <w:rPr>
@@ -1144,9 +1186,12 @@
             <w:rPr>
               <w:rFonts w:eastAsiaTheme="minorEastAsia"/>
               <w:noProof/>
+              <w:sz w:val="24"/>
+              <w:szCs w:val="24"/>
+              <w:lang w:eastAsia="zh-CN"/>
             </w:rPr>
           </w:pPr>
-          <w:hyperlink w:anchor="_Toc51754493" w:history="1">
+          <w:hyperlink w:anchor="_Toc51874329" w:history="1">
             <w:r>
               <w:rPr>
                 <w:rStyle w:val="Hyperlink"/>
@@ -1173,7 +1218,7 @@
                 <w:noProof/>
                 <w:webHidden/>
               </w:rPr>
-              <w:instrText xml:space="preserve"> PAGEREF _Toc51754493 \h </w:instrText>
+              <w:instrText xml:space="preserve"> PAGEREF _Toc51874329 \h </w:instrText>
             </w:r>
             <w:r>
               <w:rPr>
@@ -1213,9 +1258,12 @@
             <w:rPr>
               <w:rFonts w:eastAsiaTheme="minorEastAsia"/>
               <w:noProof/>
+              <w:sz w:val="24"/>
+              <w:szCs w:val="24"/>
+              <w:lang w:eastAsia="zh-CN"/>
             </w:rPr>
           </w:pPr>
-          <w:hyperlink w:anchor="_Toc51754494" w:history="1">
+          <w:hyperlink w:anchor="_Toc51874330" w:history="1">
             <w:r>
               <w:rPr>
                 <w:rStyle w:val="Hyperlink"/>
@@ -1242,7 +1290,7 @@
                 <w:noProof/>
                 <w:webHidden/>
               </w:rPr>
-              <w:instrText xml:space="preserve"> PAGEREF _Toc51754494 \h </w:instrText>
+              <w:instrText xml:space="preserve"> PAGEREF _Toc51874330 \h </w:instrText>
             </w:r>
             <w:r>
               <w:rPr>
@@ -1282,9 +1330,12 @@
             <w:rPr>
               <w:rFonts w:eastAsiaTheme="minorEastAsia"/>
               <w:noProof/>
+              <w:sz w:val="24"/>
+              <w:szCs w:val="24"/>
+              <w:lang w:eastAsia="zh-CN"/>
             </w:rPr>
           </w:pPr>
-          <w:hyperlink w:anchor="_Toc51754495" w:history="1">
+          <w:hyperlink w:anchor="_Toc51874331" w:history="1">
             <w:r>
               <w:rPr>
                 <w:rStyle w:val="Hyperlink"/>
@@ -1311,7 +1362,7 @@
                 <w:noProof/>
                 <w:webHidden/>
               </w:rPr>
-              <w:instrText xml:space="preserve"> PAGEREF _Toc51754495 \h </w:instrText>
+              <w:instrText xml:space="preserve"> PAGEREF _Toc51874331 \h </w:instrText>
             </w:r>
             <w:r>
               <w:rPr>
@@ -1351,9 +1402,12 @@
             <w:rPr>
               <w:rFonts w:eastAsiaTheme="minorEastAsia"/>
               <w:noProof/>
+              <w:sz w:val="24"/>
+              <w:szCs w:val="24"/>
+              <w:lang w:eastAsia="zh-CN"/>
             </w:rPr>
           </w:pPr>
-          <w:hyperlink w:anchor="_Toc51754496" w:history="1">
+          <w:hyperlink w:anchor="_Toc51874332" w:history="1">
             <w:r>
               <w:rPr>
                 <w:rStyle w:val="Hyperlink"/>
@@ -1380,7 +1434,7 @@
                 <w:noProof/>
                 <w:webHidden/>
               </w:rPr>
-              <w:instrText xml:space="preserve"> PAGEREF _Toc51754496 \h </w:instrText>
+              <w:instrText xml:space="preserve"> PAGEREF _Toc51874332 \h </w:instrText>
             </w:r>
             <w:r>
               <w:rPr>
@@ -1420,9 +1474,12 @@
             <w:rPr>
               <w:rFonts w:eastAsiaTheme="minorEastAsia"/>
               <w:noProof/>
+              <w:sz w:val="24"/>
+              <w:szCs w:val="24"/>
+              <w:lang w:eastAsia="zh-CN"/>
             </w:rPr>
           </w:pPr>
-          <w:hyperlink w:anchor="_Toc51754497" w:history="1">
+          <w:hyperlink w:anchor="_Toc51874333" w:history="1">
             <w:r>
               <w:rPr>
                 <w:rStyle w:val="Hyperlink"/>
@@ -1449,7 +1506,7 @@
                 <w:noProof/>
                 <w:webHidden/>
               </w:rPr>
-              <w:instrText xml:space="preserve"> PAGEREF _Toc51754497 \h </w:instrText>
+              <w:instrText xml:space="preserve"> PAGEREF _Toc51874333 \h </w:instrText>
             </w:r>
             <w:r>
               <w:rPr>
@@ -1489,9 +1546,12 @@
             <w:rPr>
               <w:rFonts w:eastAsiaTheme="minorEastAsia"/>
               <w:noProof/>
+              <w:sz w:val="24"/>
+              <w:szCs w:val="24"/>
+              <w:lang w:eastAsia="zh-CN"/>
             </w:rPr>
           </w:pPr>
-          <w:hyperlink w:anchor="_Toc51754498" w:history="1">
+          <w:hyperlink w:anchor="_Toc51874334" w:history="1">
             <w:r>
               <w:rPr>
                 <w:rStyle w:val="Hyperlink"/>
@@ -1518,7 +1578,7 @@
                 <w:noProof/>
                 <w:webHidden/>
               </w:rPr>
-              <w:instrText xml:space="preserve"> PAGEREF _Toc51754498 \h </w:instrText>
+              <w:instrText xml:space="preserve"> PAGEREF _Toc51874334 \h </w:instrText>
             </w:r>
             <w:r>
               <w:rPr>
@@ -1558,9 +1618,12 @@
             <w:rPr>
               <w:rFonts w:eastAsiaTheme="minorEastAsia"/>
               <w:noProof/>
+              <w:sz w:val="24"/>
+              <w:szCs w:val="24"/>
+              <w:lang w:eastAsia="zh-CN"/>
             </w:rPr>
           </w:pPr>
-          <w:hyperlink w:anchor="_Toc51754499" w:history="1">
+          <w:hyperlink w:anchor="_Toc51874335" w:history="1">
             <w:r>
               <w:rPr>
                 <w:rStyle w:val="Hyperlink"/>
@@ -1587,7 +1650,7 @@
                 <w:noProof/>
                 <w:webHidden/>
               </w:rPr>
-              <w:instrText xml:space="preserve"> PAGEREF _Toc51754499 \h </w:instrText>
+              <w:instrText xml:space="preserve"> PAGEREF _Toc51874335 \h </w:instrText>
             </w:r>
             <w:r>
               <w:rPr>
@@ -1627,9 +1690,12 @@
             <w:rPr>
               <w:rFonts w:eastAsiaTheme="minorEastAsia"/>
               <w:noProof/>
+              <w:sz w:val="24"/>
+              <w:szCs w:val="24"/>
+              <w:lang w:eastAsia="zh-CN"/>
             </w:rPr>
           </w:pPr>
-          <w:hyperlink w:anchor="_Toc51754500" w:history="1">
+          <w:hyperlink w:anchor="_Toc51874336" w:history="1">
             <w:r>
               <w:rPr>
                 <w:rStyle w:val="Hyperlink"/>
@@ -1656,7 +1722,7 @@
                 <w:noProof/>
                 <w:webHidden/>
               </w:rPr>
-              <w:instrText xml:space="preserve"> PAGEREF _Toc51754500 \h </w:instrText>
+              <w:instrText xml:space="preserve"> PAGEREF _Toc51874336 \h </w:instrText>
             </w:r>
             <w:r>
               <w:rPr>
@@ -1696,9 +1762,12 @@
             <w:rPr>
               <w:rFonts w:eastAsiaTheme="minorEastAsia"/>
               <w:noProof/>
+              <w:sz w:val="24"/>
+              <w:szCs w:val="24"/>
+              <w:lang w:eastAsia="zh-CN"/>
             </w:rPr>
           </w:pPr>
-          <w:hyperlink w:anchor="_Toc51754501" w:history="1">
+          <w:hyperlink w:anchor="_Toc51874337" w:history="1">
             <w:r>
               <w:rPr>
                 <w:rStyle w:val="Hyperlink"/>
@@ -1725,7 +1794,7 @@
                 <w:noProof/>
                 <w:webHidden/>
               </w:rPr>
-              <w:instrText xml:space="preserve"> PAGEREF _Toc51754501 \h </w:instrText>
+              <w:instrText xml:space="preserve"> PAGEREF _Toc51874337 \h </w:instrText>
             </w:r>
             <w:r>
               <w:rPr>
@@ -1765,9 +1834,12 @@
             <w:rPr>
               <w:rFonts w:eastAsiaTheme="minorEastAsia"/>
               <w:noProof/>
+              <w:sz w:val="24"/>
+              <w:szCs w:val="24"/>
+              <w:lang w:eastAsia="zh-CN"/>
             </w:rPr>
           </w:pPr>
-          <w:hyperlink w:anchor="_Toc51754502" w:history="1">
+          <w:hyperlink w:anchor="_Toc51874338" w:history="1">
             <w:r>
               <w:rPr>
                 <w:rStyle w:val="Hyperlink"/>
@@ -1794,7 +1866,7 @@
                 <w:noProof/>
                 <w:webHidden/>
               </w:rPr>
-              <w:instrText xml:space="preserve"> PAGEREF _Toc51754502 \h </w:instrText>
+              <w:instrText xml:space="preserve"> PAGEREF _Toc51874338 \h </w:instrText>
             </w:r>
             <w:r>
               <w:rPr>
@@ -1834,9 +1906,12 @@
             <w:rPr>
               <w:rFonts w:eastAsiaTheme="minorEastAsia"/>
               <w:noProof/>
+              <w:sz w:val="24"/>
+              <w:szCs w:val="24"/>
+              <w:lang w:eastAsia="zh-CN"/>
             </w:rPr>
           </w:pPr>
-          <w:hyperlink w:anchor="_Toc51754503" w:history="1">
+          <w:hyperlink w:anchor="_Toc51874339" w:history="1">
             <w:r>
               <w:rPr>
                 <w:rStyle w:val="Hyperlink"/>
@@ -1863,7 +1938,7 @@
                 <w:noProof/>
                 <w:webHidden/>
               </w:rPr>
-              <w:instrText xml:space="preserve"> PAGEREF _Toc51754503 \h </w:instrText>
+              <w:instrText xml:space="preserve"> PAGEREF _Toc51874339 \h </w:instrText>
             </w:r>
             <w:r>
               <w:rPr>
@@ -1884,6 +1959,150 @@
                 <w:webHidden/>
               </w:rPr>
               <w:t>8</w:t>
+            </w:r>
+            <w:r>
+              <w:rPr>
+                <w:noProof/>
+                <w:webHidden/>
+              </w:rPr>
+              <w:fldChar w:fldCharType="end"/>
+            </w:r>
+          </w:hyperlink>
+        </w:p>
+        <w:p>
+          <w:pPr>
+            <w:pStyle w:val="TOC3"/>
+            <w:tabs>
+              <w:tab w:val="right" w:leader="dot" w:pos="9350"/>
+            </w:tabs>
+            <w:rPr>
+              <w:rFonts w:eastAsiaTheme="minorEastAsia"/>
+              <w:noProof/>
+              <w:sz w:val="24"/>
+              <w:szCs w:val="24"/>
+              <w:lang w:eastAsia="zh-CN"/>
+            </w:rPr>
+          </w:pPr>
+          <w:hyperlink w:anchor="_Toc51874340" w:history="1">
+            <w:r>
+              <w:rPr>
+                <w:rStyle w:val="Hyperlink"/>
+                <w:noProof/>
+              </w:rPr>
+              <w:t>4.1.1 Use Case 1:</w:t>
+            </w:r>
+            <w:r>
+              <w:rPr>
+                <w:noProof/>
+                <w:webHidden/>
+              </w:rPr>
+              <w:tab/>
+            </w:r>
+            <w:r>
+              <w:rPr>
+                <w:noProof/>
+                <w:webHidden/>
+              </w:rPr>
+              <w:fldChar w:fldCharType="begin"/>
+            </w:r>
+            <w:r>
+              <w:rPr>
+                <w:noProof/>
+                <w:webHidden/>
+              </w:rPr>
+              <w:instrText xml:space="preserve"> PAGEREF _Toc51874340 \h </w:instrText>
+            </w:r>
+            <w:r>
+              <w:rPr>
+                <w:noProof/>
+                <w:webHidden/>
+              </w:rPr>
+            </w:r>
+            <w:r>
+              <w:rPr>
+                <w:noProof/>
+                <w:webHidden/>
+              </w:rPr>
+              <w:fldChar w:fldCharType="separate"/>
+            </w:r>
+            <w:r>
+              <w:rPr>
+                <w:noProof/>
+                <w:webHidden/>
+              </w:rPr>
+              <w:t>8</w:t>
+            </w:r>
+            <w:r>
+              <w:rPr>
+                <w:noProof/>
+                <w:webHidden/>
+              </w:rPr>
+              <w:fldChar w:fldCharType="end"/>
+            </w:r>
+          </w:hyperlink>
+        </w:p>
+        <w:p>
+          <w:pPr>
+            <w:pStyle w:val="TOC3"/>
+            <w:tabs>
+              <w:tab w:val="right" w:leader="dot" w:pos="9350"/>
+            </w:tabs>
+            <w:rPr>
+              <w:rFonts w:eastAsiaTheme="minorEastAsia"/>
+              <w:noProof/>
+              <w:sz w:val="24"/>
+              <w:szCs w:val="24"/>
+              <w:lang w:eastAsia="zh-CN"/>
+            </w:rPr>
+          </w:pPr>
+          <w:hyperlink w:anchor="_Toc51874341" w:history="1">
+            <w:r>
+              <w:rPr>
+                <w:rStyle w:val="Hyperlink"/>
+                <w:noProof/>
+              </w:rPr>
+              <w:t>4.2.2 Use Case 2:</w:t>
+            </w:r>
+            <w:r>
+              <w:rPr>
+                <w:noProof/>
+                <w:webHidden/>
+              </w:rPr>
+              <w:tab/>
+            </w:r>
+            <w:r>
+              <w:rPr>
+                <w:noProof/>
+                <w:webHidden/>
+              </w:rPr>
+              <w:fldChar w:fldCharType="begin"/>
+            </w:r>
+            <w:r>
+              <w:rPr>
+                <w:noProof/>
+                <w:webHidden/>
+              </w:rPr>
+              <w:instrText xml:space="preserve"> PAGEREF _Toc51874341 \h </w:instrText>
+            </w:r>
+            <w:r>
+              <w:rPr>
+                <w:noProof/>
+                <w:webHidden/>
+              </w:rPr>
+            </w:r>
+            <w:r>
+              <w:rPr>
+                <w:noProof/>
+                <w:webHidden/>
+              </w:rPr>
+              <w:fldChar w:fldCharType="separate"/>
+            </w:r>
+            <w:r>
+              <w:rPr>
+                <w:noProof/>
+                <w:webHidden/>
+              </w:rPr>
+              <w:t>9</w:t>
             </w:r>
             <w:r>
               <w:rPr>
@@ -1903,9 +2122,12 @@
             <w:rPr>
               <w:rFonts w:eastAsiaTheme="minorEastAsia"/>
               <w:noProof/>
+              <w:sz w:val="24"/>
+              <w:szCs w:val="24"/>
+              <w:lang w:eastAsia="zh-CN"/>
             </w:rPr>
           </w:pPr>
-          <w:hyperlink w:anchor="_Toc51754504" w:history="1">
+          <w:hyperlink w:anchor="_Toc51874342" w:history="1">
             <w:r>
               <w:rPr>
                 <w:rStyle w:val="Hyperlink"/>
@@ -1932,7 +2154,7 @@
                 <w:noProof/>
                 <w:webHidden/>
               </w:rPr>
-              <w:instrText xml:space="preserve"> PAGEREF _Toc51754504 \h </w:instrText>
+              <w:instrText xml:space="preserve"> PAGEREF _Toc51874342 \h </w:instrText>
             </w:r>
             <w:r>
               <w:rPr>
@@ -1952,7 +2174,79 @@
                 <w:noProof/>
                 <w:webHidden/>
               </w:rPr>
-              <w:t>9</w:t>
+              <w:t>10</w:t>
+            </w:r>
+            <w:r>
+              <w:rPr>
+                <w:noProof/>
+                <w:webHidden/>
+              </w:rPr>
+              <w:fldChar w:fldCharType="end"/>
+            </w:r>
+          </w:hyperlink>
+        </w:p>
+        <w:p>
+          <w:pPr>
+            <w:pStyle w:val="TOC3"/>
+            <w:tabs>
+              <w:tab w:val="right" w:leader="dot" w:pos="9350"/>
+            </w:tabs>
+            <w:rPr>
+              <w:rFonts w:eastAsiaTheme="minorEastAsia"/>
+              <w:noProof/>
+              <w:sz w:val="24"/>
+              <w:szCs w:val="24"/>
+              <w:lang w:eastAsia="zh-CN"/>
+            </w:rPr>
+          </w:pPr>
+          <w:hyperlink w:anchor="_Toc51874343" w:history="1">
+            <w:r>
+              <w:rPr>
+                <w:rStyle w:val="Hyperlink"/>
+                <w:noProof/>
+              </w:rPr>
+              <w:t>4.2.1 Use Case 1</w:t>
+            </w:r>
+            <w:r>
+              <w:rPr>
+                <w:noProof/>
+                <w:webHidden/>
+              </w:rPr>
+              <w:tab/>
+            </w:r>
+            <w:r>
+              <w:rPr>
+                <w:noProof/>
+                <w:webHidden/>
+              </w:rPr>
+              <w:fldChar w:fldCharType="begin"/>
+            </w:r>
+            <w:r>
+              <w:rPr>
+                <w:noProof/>
+                <w:webHidden/>
+              </w:rPr>
+              <w:instrText xml:space="preserve"> PAGEREF _Toc51874343 \h </w:instrText>
+            </w:r>
+            <w:r>
+              <w:rPr>
+                <w:noProof/>
+                <w:webHidden/>
+              </w:rPr>
+            </w:r>
+            <w:r>
+              <w:rPr>
+                <w:noProof/>
+                <w:webHidden/>
+              </w:rPr>
+              <w:fldChar w:fldCharType="separate"/>
+            </w:r>
+            <w:r>
+              <w:rPr>
+                <w:noProof/>
+                <w:webHidden/>
+              </w:rPr>
+              <w:t>10</w:t>
             </w:r>
             <w:r>
               <w:rPr>
@@ -1989,7 +2283,7 @@
       <w:pPr>
         <w:pStyle w:val="Heading1"/>
       </w:pPr>
-      <w:bookmarkStart w:id="0" w:name="_Toc51754479"/>
+      <w:bookmarkStart w:id="0" w:name="_Toc51874315"/>
       <w:r>
         <w:lastRenderedPageBreak/>
         <w:t xml:space="preserve">1.0 </w:t>
@@ -2019,15 +2313,7 @@
           <w:i/>
           <w:iCs/>
         </w:rPr>
-        <w:t xml:space="preserve">a minute to learn and a lifetime to </w:t>
-      </w:r>
-      <w:proofErr w:type="gramStart"/>
-      <w:r>
-        <w:rPr>
-          <w:i/>
-          <w:iCs/>
-        </w:rPr>
-        <w:t>master.</w:t>
+        <w:t>a minute to learn and a lifetime to master.</w:t>
       </w:r>
       <w:r>
         <w:rPr>
@@ -2035,7 +2321,6 @@
         </w:rPr>
         <w:t>™</w:t>
       </w:r>
-      <w:proofErr w:type="gramEnd"/>
       <w:r>
         <w:t xml:space="preserve"> Using two-sided game discs and your wits alone you battle it out with one other player. The goal is simple, have more discs on the board with your color face up than the other player, however getting that higher number may be easier said than done.</w:t>
       </w:r>
@@ -2044,7 +2329,7 @@
       <w:pPr>
         <w:pStyle w:val="Heading2"/>
       </w:pPr>
-      <w:bookmarkStart w:id="1" w:name="_Toc51754480"/>
+      <w:bookmarkStart w:id="1" w:name="_Toc51874316"/>
       <w:r>
         <w:t>1.1 Glossary</w:t>
       </w:r>
@@ -2230,7 +2515,7 @@
       <w:pPr>
         <w:pStyle w:val="Heading2"/>
       </w:pPr>
-      <w:bookmarkStart w:id="2" w:name="_Toc51754481"/>
+      <w:bookmarkStart w:id="2" w:name="_Toc51874317"/>
       <w:r>
         <w:t>1.2 Competing Software</w:t>
       </w:r>
@@ -2260,7 +2545,7 @@
       <w:pPr>
         <w:pStyle w:val="Heading2"/>
       </w:pPr>
-      <w:bookmarkStart w:id="3" w:name="_Toc51754482"/>
+      <w:bookmarkStart w:id="3" w:name="_Toc51874318"/>
       <w:r>
         <w:t>1.3 Users</w:t>
       </w:r>
@@ -2275,7 +2560,7 @@
       <w:pPr>
         <w:pStyle w:val="Heading2"/>
       </w:pPr>
-      <w:bookmarkStart w:id="4" w:name="_Toc51754483"/>
+      <w:bookmarkStart w:id="4" w:name="_Toc51874319"/>
       <w:r>
         <w:t>1.4 Environment</w:t>
       </w:r>
@@ -2311,7 +2596,7 @@
       <w:pPr>
         <w:pStyle w:val="Heading2"/>
       </w:pPr>
-      <w:bookmarkStart w:id="5" w:name="_Toc51754484"/>
+      <w:bookmarkStart w:id="5" w:name="_Toc51874320"/>
       <w:r>
         <w:t>1.5 Similar Domains</w:t>
       </w:r>
@@ -2326,7 +2611,7 @@
       <w:pPr>
         <w:pStyle w:val="Heading2"/>
       </w:pPr>
-      <w:bookmarkStart w:id="6" w:name="_Toc51754485"/>
+      <w:bookmarkStart w:id="6" w:name="_Toc51874321"/>
       <w:r>
         <w:t>1.6 General Knowledge</w:t>
       </w:r>
@@ -2379,7 +2664,7 @@
       <w:pPr>
         <w:pStyle w:val="Heading3"/>
       </w:pPr>
-      <w:bookmarkStart w:id="7" w:name="_Toc51754486"/>
+      <w:bookmarkStart w:id="7" w:name="_Toc51874322"/>
       <w:r>
         <w:lastRenderedPageBreak/>
         <w:t>Setup</w:t>
@@ -2389,6 +2674,7 @@
     <w:p>
       <w:pPr>
         <w:keepNext/>
+        <w:jc w:val="center"/>
       </w:pPr>
       <w:r>
         <w:t>The setup includes one board with 64 squares and 64 game discs that have two sides, one black and one white. The game starts with two white pieces and two black discs in the center of the board diagonal to their own color like below.</w:t>
@@ -2453,19 +2739,61 @@
     <w:p>
       <w:pPr>
         <w:pStyle w:val="Caption"/>
-      </w:pPr>
-      <w:r>
+        <w:jc w:val="center"/>
+        <w:rPr>
+          <w:sz w:val="20"/>
+          <w:szCs w:val="20"/>
+        </w:rPr>
+      </w:pPr>
+      <w:r>
+        <w:rPr>
+          <w:sz w:val="20"/>
+          <w:szCs w:val="20"/>
+        </w:rPr>
         <w:t xml:space="preserve">Figure </w:t>
       </w:r>
-      <w:fldSimple w:instr=" SEQ Figure \* ARABIC ">
-        <w:r>
-          <w:rPr>
-            <w:noProof/>
-          </w:rPr>
-          <w:t>1</w:t>
-        </w:r>
-      </w:fldSimple>
-      <w:r>
+      <w:r>
+        <w:rPr>
+          <w:sz w:val="20"/>
+          <w:szCs w:val="20"/>
+        </w:rPr>
+        <w:fldChar w:fldCharType="begin"/>
+      </w:r>
+      <w:r>
+        <w:rPr>
+          <w:sz w:val="20"/>
+          <w:szCs w:val="20"/>
+        </w:rPr>
+        <w:instrText xml:space="preserve"> SEQ Figure \* ARABIC </w:instrText>
+      </w:r>
+      <w:r>
+        <w:rPr>
+          <w:sz w:val="20"/>
+          <w:szCs w:val="20"/>
+        </w:rPr>
+        <w:fldChar w:fldCharType="separate"/>
+      </w:r>
+      <w:r>
+        <w:rPr>
+          <w:noProof/>
+          <w:sz w:val="20"/>
+          <w:szCs w:val="20"/>
+        </w:rPr>
+        <w:t>1</w:t>
+      </w:r>
+      <w:r>
+        <w:rPr>
+          <w:noProof/>
+          <w:sz w:val="20"/>
+          <w:szCs w:val="20"/>
+        </w:rPr>
+        <w:fldChar w:fldCharType="end"/>
+      </w:r>
+      <w:r>
+        <w:rPr>
+          <w:sz w:val="20"/>
+          <w:szCs w:val="20"/>
+        </w:rPr>
         <w:t xml:space="preserve"> Othello Setup</w:t>
       </w:r>
     </w:p>
@@ -2473,7 +2801,7 @@
       <w:pPr>
         <w:pStyle w:val="Heading3"/>
       </w:pPr>
-      <w:bookmarkStart w:id="8" w:name="_Toc51754487"/>
+      <w:bookmarkStart w:id="8" w:name="_Toc51874323"/>
       <w:r>
         <w:t>How to play</w:t>
       </w:r>
@@ -2494,20 +2822,13 @@
     </w:p>
     <w:p>
       <w:r>
-        <w:t xml:space="preserve">Each turn you must find an available spot adjacent to your opponent’s color to play your disc. This spot must “touch” the square your opponent’s disc is in, this can be horizontal, vertical, or diagonal. After placing your disc, you turn over your opponent’s discs that are in between the existing disc that was on the board and the new disc you have placed, thus “capturing” it. Sometimes this is one disc, sometimes it’s many discs that you capture in one move. If the </w:t>
-      </w:r>
-      <w:proofErr w:type="gramStart"/>
-      <w:r>
-        <w:t>field</w:t>
-      </w:r>
-      <w:proofErr w:type="gramEnd"/>
-      <w:r>
-        <w:t xml:space="preserve"> you place the disc in does not result in capturing the opponent’s disc(s) that is not a legal move. If you are unable to find a field where an opponent’ disc would be captured your turn is forfeited and play is passed to your opponent.</w:t>
+        <w:t>Each turn you must find an available spot adjacent to your opponent’s color to play your disc. This spot must “touch” the square your opponent’s disc is in, this can be horizontal, vertical, or diagonal. After placing your disc, you turn over your opponent’s discs that are in between the existing disc that was on the board and the new disc you have placed, thus “capturing” it. Sometimes this is one disc, sometimes it’s many discs that you capture in one move. If the field you place the disc in does not result in capturing the opponent’s disc(s) that is not a legal move. If you are unable to find a field where an opponent’ disc would be captured your turn is forfeited and play is passed to your opponent.</w:t>
       </w:r>
     </w:p>
     <w:p>
       <w:pPr>
         <w:keepNext/>
+        <w:jc w:val="center"/>
       </w:pPr>
       <w:r>
         <w:rPr>
@@ -2567,19 +2888,61 @@
     <w:p>
       <w:pPr>
         <w:pStyle w:val="Caption"/>
-      </w:pPr>
-      <w:r>
+        <w:jc w:val="center"/>
+        <w:rPr>
+          <w:sz w:val="20"/>
+          <w:szCs w:val="20"/>
+        </w:rPr>
+      </w:pPr>
+      <w:r>
+        <w:rPr>
+          <w:sz w:val="20"/>
+          <w:szCs w:val="20"/>
+        </w:rPr>
         <w:t xml:space="preserve">Figure </w:t>
       </w:r>
-      <w:fldSimple w:instr=" SEQ Figure \* ARABIC ">
-        <w:r>
-          <w:rPr>
-            <w:noProof/>
-          </w:rPr>
-          <w:t>2</w:t>
-        </w:r>
-      </w:fldSimple>
-      <w:r>
+      <w:r>
+        <w:rPr>
+          <w:sz w:val="20"/>
+          <w:szCs w:val="20"/>
+        </w:rPr>
+        <w:fldChar w:fldCharType="begin"/>
+      </w:r>
+      <w:r>
+        <w:rPr>
+          <w:sz w:val="20"/>
+          <w:szCs w:val="20"/>
+        </w:rPr>
+        <w:instrText xml:space="preserve"> SEQ Figure \* ARABIC </w:instrText>
+      </w:r>
+      <w:r>
+        <w:rPr>
+          <w:sz w:val="20"/>
+          <w:szCs w:val="20"/>
+        </w:rPr>
+        <w:fldChar w:fldCharType="separate"/>
+      </w:r>
+      <w:r>
+        <w:rPr>
+          <w:noProof/>
+          <w:sz w:val="20"/>
+          <w:szCs w:val="20"/>
+        </w:rPr>
+        <w:t>2</w:t>
+      </w:r>
+      <w:r>
+        <w:rPr>
+          <w:noProof/>
+          <w:sz w:val="20"/>
+          <w:szCs w:val="20"/>
+        </w:rPr>
+        <w:fldChar w:fldCharType="end"/>
+      </w:r>
+      <w:r>
+        <w:rPr>
+          <w:sz w:val="20"/>
+          <w:szCs w:val="20"/>
+        </w:rPr>
         <w:t xml:space="preserve"> Make a move example for both sides</w:t>
       </w:r>
     </w:p>
@@ -2591,6 +2954,7 @@
     <w:p>
       <w:pPr>
         <w:keepNext/>
+        <w:jc w:val="center"/>
       </w:pPr>
       <w:r>
         <w:rPr>
@@ -2649,19 +3013,61 @@
     <w:p>
       <w:pPr>
         <w:pStyle w:val="Caption"/>
-      </w:pPr>
-      <w:r>
+        <w:jc w:val="center"/>
+        <w:rPr>
+          <w:sz w:val="20"/>
+          <w:szCs w:val="20"/>
+        </w:rPr>
+      </w:pPr>
+      <w:r>
+        <w:rPr>
+          <w:sz w:val="20"/>
+          <w:szCs w:val="20"/>
+        </w:rPr>
         <w:t xml:space="preserve">Figure </w:t>
       </w:r>
-      <w:fldSimple w:instr=" SEQ Figure \* ARABIC ">
-        <w:r>
-          <w:rPr>
-            <w:noProof/>
-          </w:rPr>
-          <w:t>3</w:t>
-        </w:r>
-      </w:fldSimple>
-      <w:r>
+      <w:r>
+        <w:rPr>
+          <w:sz w:val="20"/>
+          <w:szCs w:val="20"/>
+        </w:rPr>
+        <w:fldChar w:fldCharType="begin"/>
+      </w:r>
+      <w:r>
+        <w:rPr>
+          <w:sz w:val="20"/>
+          <w:szCs w:val="20"/>
+        </w:rPr>
+        <w:instrText xml:space="preserve"> SEQ Figure \* ARABIC </w:instrText>
+      </w:r>
+      <w:r>
+        <w:rPr>
+          <w:sz w:val="20"/>
+          <w:szCs w:val="20"/>
+        </w:rPr>
+        <w:fldChar w:fldCharType="separate"/>
+      </w:r>
+      <w:r>
+        <w:rPr>
+          <w:noProof/>
+          <w:sz w:val="20"/>
+          <w:szCs w:val="20"/>
+        </w:rPr>
+        <w:t>3</w:t>
+      </w:r>
+      <w:r>
+        <w:rPr>
+          <w:noProof/>
+          <w:sz w:val="20"/>
+          <w:szCs w:val="20"/>
+        </w:rPr>
+        <w:fldChar w:fldCharType="end"/>
+      </w:r>
+      <w:r>
+        <w:rPr>
+          <w:sz w:val="20"/>
+          <w:szCs w:val="20"/>
+        </w:rPr>
         <w:t>Advance strategy for capturing multiple discs</w:t>
       </w:r>
     </w:p>
@@ -2675,7 +3081,7 @@
       <w:pPr>
         <w:pStyle w:val="Heading3"/>
       </w:pPr>
-      <w:bookmarkStart w:id="9" w:name="_Toc51754488"/>
+      <w:bookmarkStart w:id="9" w:name="_Toc51874324"/>
       <w:r>
         <w:t>Ending the game</w:t>
       </w:r>
@@ -2691,7 +3097,7 @@
       <w:pPr>
         <w:pStyle w:val="Heading1"/>
       </w:pPr>
-      <w:bookmarkStart w:id="10" w:name="_Toc51754489"/>
+      <w:bookmarkStart w:id="10" w:name="_Toc51874325"/>
       <w:r>
         <w:t>2.0 Functional Requirements</w:t>
       </w:r>
@@ -2706,7 +3112,7 @@
       <w:pPr>
         <w:pStyle w:val="Heading2"/>
       </w:pPr>
-      <w:bookmarkStart w:id="11" w:name="_Toc51754490"/>
+      <w:bookmarkStart w:id="11" w:name="_Toc51874326"/>
       <w:r>
         <w:t>2.1 User Requirements</w:t>
       </w:r>
@@ -2749,7 +3155,7 @@
         <w:pStyle w:val="Heading2"/>
       </w:pPr>
       <w:bookmarkStart w:id="12" w:name="_2.2_Inputs"/>
-      <w:bookmarkStart w:id="13" w:name="_Toc51754491"/>
+      <w:bookmarkStart w:id="13" w:name="_Toc51874327"/>
       <w:bookmarkEnd w:id="12"/>
       <w:r>
         <w:t>2.</w:t>
@@ -2772,13 +3178,8 @@
       <w:r>
         <w:t xml:space="preserve"> shall receive input from the user regarding their </w:t>
       </w:r>
-      <w:proofErr w:type="gramStart"/>
-      <w:r>
-        <w:t>6 character</w:t>
-      </w:r>
-      <w:proofErr w:type="gramEnd"/>
-      <w:r>
-        <w:t xml:space="preserve"> user</w:t>
+      <w:r>
+        <w:t>6 character user</w:t>
       </w:r>
       <w:r>
         <w:t>name</w:t>
@@ -2815,7 +3216,7 @@
       <w:pPr>
         <w:pStyle w:val="Heading2"/>
       </w:pPr>
-      <w:bookmarkStart w:id="14" w:name="_Toc51754492"/>
+      <w:bookmarkStart w:id="14" w:name="_Toc51874328"/>
       <w:r>
         <w:t>2.</w:t>
       </w:r>
@@ -2869,7 +3270,7 @@
       <w:pPr>
         <w:pStyle w:val="Heading2"/>
       </w:pPr>
-      <w:bookmarkStart w:id="15" w:name="_Toc51754493"/>
+      <w:bookmarkStart w:id="15" w:name="_Toc51874329"/>
       <w:r>
         <w:t>2.</w:t>
       </w:r>
@@ -2927,7 +3328,7 @@
       <w:pPr>
         <w:pStyle w:val="Heading2"/>
       </w:pPr>
-      <w:bookmarkStart w:id="16" w:name="_Toc51754494"/>
+      <w:bookmarkStart w:id="16" w:name="_Toc51874330"/>
       <w:r>
         <w:t>2.</w:t>
       </w:r>
@@ -2998,7 +3399,7 @@
       <w:pPr>
         <w:pStyle w:val="Heading1"/>
       </w:pPr>
-      <w:bookmarkStart w:id="17" w:name="_Toc51754495"/>
+      <w:bookmarkStart w:id="17" w:name="_Toc51874331"/>
       <w:r>
         <w:t>3.0 Non-Functional Requirements</w:t>
       </w:r>
@@ -3013,7 +3414,7 @@
       <w:pPr>
         <w:pStyle w:val="Heading2"/>
       </w:pPr>
-      <w:bookmarkStart w:id="18" w:name="_Toc51754496"/>
+      <w:bookmarkStart w:id="18" w:name="_Toc51874332"/>
       <w:r>
         <w:t>3.1 Response Time</w:t>
       </w:r>
@@ -3034,7 +3435,7 @@
       <w:pPr>
         <w:pStyle w:val="Heading2"/>
       </w:pPr>
-      <w:bookmarkStart w:id="19" w:name="_Toc51754497"/>
+      <w:bookmarkStart w:id="19" w:name="_Toc51874333"/>
       <w:r>
         <w:t>3.2 Resource Usage</w:t>
       </w:r>
@@ -3066,7 +3467,7 @@
       <w:pPr>
         <w:pStyle w:val="Heading2"/>
       </w:pPr>
-      <w:bookmarkStart w:id="20" w:name="_Toc51754498"/>
+      <w:bookmarkStart w:id="20" w:name="_Toc51874334"/>
       <w:r>
         <w:t>3.3 Reliability</w:t>
       </w:r>
@@ -3093,7 +3494,7 @@
       <w:pPr>
         <w:pStyle w:val="Heading2"/>
       </w:pPr>
-      <w:bookmarkStart w:id="21" w:name="_Toc51754499"/>
+      <w:bookmarkStart w:id="21" w:name="_Toc51874335"/>
       <w:r>
         <w:t>3.4 Recovery from Failure</w:t>
       </w:r>
@@ -3157,7 +3558,7 @@
       <w:pPr>
         <w:pStyle w:val="Heading2"/>
       </w:pPr>
-      <w:bookmarkStart w:id="22" w:name="_Toc51754500"/>
+      <w:bookmarkStart w:id="22" w:name="_Toc51874336"/>
       <w:r>
         <w:t>3.5 Maintainability and Enhancements</w:t>
       </w:r>
@@ -3178,7 +3579,7 @@
       <w:pPr>
         <w:pStyle w:val="Heading2"/>
       </w:pPr>
-      <w:bookmarkStart w:id="23" w:name="_Toc51754501"/>
+      <w:bookmarkStart w:id="23" w:name="_Toc51874337"/>
       <w:r>
         <w:t>3.6 Computing Platform and Technology Used</w:t>
       </w:r>
@@ -3244,7 +3645,7 @@
       <w:pPr>
         <w:pStyle w:val="Heading1"/>
       </w:pPr>
-      <w:bookmarkStart w:id="24" w:name="_Toc51754502"/>
+      <w:bookmarkStart w:id="24" w:name="_Toc51874338"/>
       <w:r>
         <w:lastRenderedPageBreak/>
         <w:t>4.0 Use Case Diagrams</w:t>
@@ -3261,12 +3662,15 @@
       <w:r>
         <w:t>provided are to assist in visualizing the process and the expected interaction between users and the system</w:t>
       </w:r>
+      <w:r>
+        <w:t>.</w:t>
+      </w:r>
     </w:p>
     <w:p>
       <w:pPr>
         <w:pStyle w:val="Heading2"/>
       </w:pPr>
-      <w:bookmarkStart w:id="25" w:name="_Toc51754503"/>
+      <w:bookmarkStart w:id="25" w:name="_Toc51874339"/>
       <w:r>
         <w:t>4.1 Registration and Login</w:t>
       </w:r>
@@ -3274,7 +3678,19 @@
     </w:p>
     <w:p>
       <w:r>
-        <w:t xml:space="preserve">Each player can Login or Register as a new player. This System receives required Inputs as described in </w:t>
+        <w:t xml:space="preserve">Each player can </w:t>
+      </w:r>
+      <w:r>
+        <w:t>l</w:t>
+      </w:r>
+      <w:r>
+        <w:t>og</w:t>
+      </w:r>
+      <w:r>
+        <w:t xml:space="preserve"> </w:t>
+      </w:r>
+      <w:r>
+        <w:t xml:space="preserve">in or Register as a new player. This System receives required Inputs as described in </w:t>
       </w:r>
       <w:hyperlink w:anchor="_2.2_Inputs" w:history="1">
         <w:r>
@@ -3290,10 +3706,8 @@
     </w:p>
     <w:p>
       <w:pPr>
+        <w:keepNext/>
         <w:jc w:val="center"/>
-        <w:rPr>
-          <w:lang w:bidi="fa-IR"/>
-        </w:rPr>
       </w:pPr>
       <w:r>
         <w:rPr>
@@ -3301,10 +3715,10 @@
           <w:lang w:bidi="fa-IR"/>
         </w:rPr>
         <w:drawing>
-          <wp:inline distT="0" distB="0" distL="0" distR="0" wp14:anchorId="574B694D" wp14:editId="6B36340B">
-            <wp:extent cx="3928905" cy="4374052"/>
-            <wp:effectExtent l="0" t="0" r="0" b="0"/>
-            <wp:docPr id="7" name="Picture 7" descr="A close up of text on a white background&#10;&#10;Description automatically generated"/>
+          <wp:inline distT="0" distB="0" distL="0" distR="0" wp14:anchorId="4056B302" wp14:editId="2A64BA2D">
+            <wp:extent cx="4200211" cy="3730257"/>
+            <wp:effectExtent l="0" t="0" r="3810" b="3810"/>
+            <wp:docPr id="6" name="Picture 6" descr="A close up of text on a white background&#10;&#10;Description automatically generated"/>
             <wp:cNvGraphicFramePr>
               <a:graphicFrameLocks xmlns:a="http://schemas.openxmlformats.org/drawingml/2006/main" noChangeAspect="1"/>
             </wp:cNvGraphicFramePr>
@@ -3324,7 +3738,7 @@
                   <pic:spPr>
                     <a:xfrm>
                       <a:off x="0" y="0"/>
-                      <a:ext cx="3938410" cy="4384634"/>
+                      <a:ext cx="4209800" cy="3738773"/>
                     </a:xfrm>
                     <a:prstGeom prst="rect">
                       <a:avLst/>
@@ -3339,105 +3753,646 @@
     </w:p>
     <w:p>
       <w:pPr>
-        <w:pStyle w:val="ListParagraph"/>
-        <w:numPr>
-          <w:ilvl w:val="0"/>
-          <w:numId w:val="3"/>
-        </w:numPr>
-      </w:pPr>
-      <w:r>
-        <w:t xml:space="preserve">Each Player </w:t>
-      </w:r>
-      <w:r>
-        <w:t>logs in</w:t>
+        <w:pStyle w:val="Caption"/>
+        <w:jc w:val="center"/>
+        <w:rPr>
+          <w:sz w:val="21"/>
+          <w:szCs w:val="21"/>
+          <w:lang w:bidi="fa-IR"/>
+        </w:rPr>
+      </w:pPr>
+      <w:r>
+        <w:rPr>
+          <w:sz w:val="21"/>
+          <w:szCs w:val="21"/>
+        </w:rPr>
+        <w:t xml:space="preserve">Figure </w:t>
+      </w:r>
+      <w:r>
+        <w:rPr>
+          <w:sz w:val="21"/>
+          <w:szCs w:val="21"/>
+        </w:rPr>
+        <w:fldChar w:fldCharType="begin"/>
+      </w:r>
+      <w:r>
+        <w:rPr>
+          <w:sz w:val="21"/>
+          <w:szCs w:val="21"/>
+        </w:rPr>
+        <w:instrText xml:space="preserve"> SEQ Figure \* ARABIC </w:instrText>
+      </w:r>
+      <w:r>
+        <w:rPr>
+          <w:sz w:val="21"/>
+          <w:szCs w:val="21"/>
+        </w:rPr>
+        <w:fldChar w:fldCharType="separate"/>
+      </w:r>
+      <w:r>
+        <w:rPr>
+          <w:noProof/>
+          <w:sz w:val="21"/>
+          <w:szCs w:val="21"/>
+        </w:rPr>
+        <w:t>4</w:t>
+      </w:r>
+      <w:r>
+        <w:rPr>
+          <w:sz w:val="21"/>
+          <w:szCs w:val="21"/>
+        </w:rPr>
+        <w:fldChar w:fldCharType="end"/>
+      </w:r>
+      <w:r>
+        <w:rPr>
+          <w:sz w:val="21"/>
+          <w:szCs w:val="21"/>
+        </w:rPr>
+        <w:t xml:space="preserve"> Use Case for login/registration</w:t>
+      </w:r>
+    </w:p>
+    <w:p>
+      <w:pPr>
+        <w:pStyle w:val="Heading3"/>
+      </w:pPr>
+      <w:bookmarkStart w:id="26" w:name="_Toc51874340"/>
+      <w:r>
+        <w:t xml:space="preserve">4.1.1 Use Case </w:t>
+      </w:r>
+      <w:r>
+        <w:t>1:</w:t>
+      </w:r>
+      <w:bookmarkEnd w:id="26"/>
+    </w:p>
+    <w:p>
+      <w:pPr>
+        <w:rPr>
+          <w:b/>
+          <w:bCs/>
+          <w:color w:val="2F5496" w:themeColor="accent1" w:themeShade="BF"/>
+        </w:rPr>
+      </w:pPr>
+      <w:r>
+        <w:rPr>
+          <w:b/>
+          <w:bCs/>
+          <w:color w:val="2F5496" w:themeColor="accent1" w:themeShade="BF"/>
+        </w:rPr>
+        <w:t>Name:</w:t>
+      </w:r>
+      <w:r>
+        <w:t xml:space="preserve"> Register </w:t>
+      </w:r>
+      <w:r>
+        <w:br/>
+      </w:r>
+      <w:r>
+        <w:rPr>
+          <w:b/>
+          <w:bCs/>
+          <w:color w:val="2F5496" w:themeColor="accent1" w:themeShade="BF"/>
+        </w:rPr>
+        <w:t>Actor:</w:t>
+      </w:r>
+      <w:r>
+        <w:t xml:space="preserve"> Player</w:t>
+      </w:r>
+      <w:r>
+        <w:br/>
+      </w:r>
+      <w:r>
+        <w:rPr>
+          <w:b/>
+          <w:bCs/>
+          <w:color w:val="2F5496" w:themeColor="accent1" w:themeShade="BF"/>
+        </w:rPr>
+        <w:t>Related to:</w:t>
       </w:r>
       <w:r>
         <w:t xml:space="preserve"> </w:t>
       </w:r>
       <w:r>
-        <w:t>by</w:t>
-      </w:r>
-      <w:r>
-        <w:t xml:space="preserve"> entering a pre</w:t>
-      </w:r>
-      <w:r>
-        <w:t>viously defined</w:t>
+        <w:br/>
+      </w:r>
+      <w:r>
+        <w:rPr>
+          <w:b/>
+          <w:bCs/>
+          <w:color w:val="2F5496" w:themeColor="accent1" w:themeShade="BF"/>
+        </w:rPr>
+        <w:t>Precondition:</w:t>
       </w:r>
       <w:r>
         <w:t xml:space="preserve"> </w:t>
       </w:r>
+    </w:p>
+    <w:p>
+      <w:r>
+        <w:rPr>
+          <w:b/>
+          <w:bCs/>
+          <w:color w:val="2F5496" w:themeColor="accent1" w:themeShade="BF"/>
+        </w:rPr>
+        <w:t>Steps:</w:t>
+      </w:r>
+      <w:r>
+        <w:t xml:space="preserve"> </w:t>
+      </w:r>
+    </w:p>
+    <w:tbl>
+      <w:tblPr>
+        <w:tblStyle w:val="TableGrid"/>
+        <w:tblW w:w="0" w:type="auto"/>
+        <w:tblLook w:val="04A0" w:firstRow="1" w:lastRow="0" w:firstColumn="1" w:lastColumn="0" w:noHBand="0" w:noVBand="1"/>
+      </w:tblPr>
+      <w:tblGrid>
+        <w:gridCol w:w="4675"/>
+        <w:gridCol w:w="4675"/>
+      </w:tblGrid>
+      <w:tr>
+        <w:tc>
+          <w:tcPr>
+            <w:tcW w:w="4675" w:type="dxa"/>
+          </w:tcPr>
+          <w:p>
+            <w:r>
+              <w:t xml:space="preserve">User: </w:t>
+            </w:r>
+          </w:p>
+        </w:tc>
+        <w:tc>
+          <w:tcPr>
+            <w:tcW w:w="4675" w:type="dxa"/>
+          </w:tcPr>
+          <w:p>
+            <w:r>
+              <w:t xml:space="preserve">System: </w:t>
+            </w:r>
+          </w:p>
+        </w:tc>
+      </w:tr>
+      <w:tr>
+        <w:tc>
+          <w:tcPr>
+            <w:tcW w:w="4675" w:type="dxa"/>
+          </w:tcPr>
+          <w:p>
+            <w:pPr>
+              <w:pStyle w:val="ListParagraph"/>
+              <w:numPr>
+                <w:ilvl w:val="0"/>
+                <w:numId w:val="5"/>
+              </w:numPr>
+            </w:pPr>
+            <w:r>
+              <w:t>Selects Register button</w:t>
+            </w:r>
+          </w:p>
+        </w:tc>
+        <w:tc>
+          <w:tcPr>
+            <w:tcW w:w="4675" w:type="dxa"/>
+          </w:tcPr>
+          <w:p>
+            <w:pPr>
+              <w:pStyle w:val="ListParagraph"/>
+              <w:numPr>
+                <w:ilvl w:val="0"/>
+                <w:numId w:val="5"/>
+              </w:numPr>
+            </w:pPr>
+            <w:r>
+              <w:t>Prompts username and password and nickname</w:t>
+            </w:r>
+          </w:p>
+        </w:tc>
+      </w:tr>
+      <w:tr>
+        <w:tc>
+          <w:tcPr>
+            <w:tcW w:w="4675" w:type="dxa"/>
+          </w:tcPr>
+          <w:p>
+            <w:pPr>
+              <w:pStyle w:val="ListParagraph"/>
+              <w:numPr>
+                <w:ilvl w:val="0"/>
+                <w:numId w:val="5"/>
+              </w:numPr>
+            </w:pPr>
+            <w:r>
+              <w:t>User fills both fields and click</w:t>
+            </w:r>
+            <w:r>
+              <w:t>s</w:t>
+            </w:r>
+            <w:r>
+              <w:t xml:space="preserve"> log</w:t>
+            </w:r>
+            <w:r>
+              <w:t xml:space="preserve"> </w:t>
+            </w:r>
+            <w:r>
+              <w:t>in</w:t>
+            </w:r>
+          </w:p>
+        </w:tc>
+        <w:tc>
+          <w:tcPr>
+            <w:tcW w:w="4675" w:type="dxa"/>
+          </w:tcPr>
+          <w:p>
+            <w:pPr>
+              <w:pStyle w:val="ListParagraph"/>
+              <w:numPr>
+                <w:ilvl w:val="0"/>
+                <w:numId w:val="5"/>
+              </w:numPr>
+            </w:pPr>
+            <w:r>
+              <w:t>validates the cases and register</w:t>
+            </w:r>
+            <w:r>
+              <w:t>s</w:t>
+            </w:r>
+            <w:r>
+              <w:t xml:space="preserve"> the user to the system.</w:t>
+            </w:r>
+          </w:p>
+        </w:tc>
+      </w:tr>
+    </w:tbl>
+    <w:p>
+      <w:pPr>
+        <w:rPr>
+          <w:b/>
+          <w:bCs/>
+        </w:rPr>
+      </w:pPr>
+      <w:r>
+        <w:rPr>
+          <w:b/>
+          <w:bCs/>
+          <w:color w:val="2F5496" w:themeColor="accent1" w:themeShade="BF"/>
+        </w:rPr>
+        <w:t>Post-Condition:</w:t>
+      </w:r>
+      <w:r>
+        <w:rPr>
+          <w:b/>
+          <w:bCs/>
+        </w:rPr>
+        <w:t xml:space="preserve"> </w:t>
+      </w:r>
+      <w:r>
+        <w:t xml:space="preserve">If the use case was successful, the </w:t>
+      </w:r>
+      <w:r>
+        <w:t>user</w:t>
+      </w:r>
+      <w:r>
+        <w:t xml:space="preserve"> </w:t>
+      </w:r>
+      <w:r>
+        <w:t>would</w:t>
+      </w:r>
+      <w:r>
+        <w:t xml:space="preserve"> get registered to the system. Otherwise</w:t>
+      </w:r>
+      <w:r>
+        <w:t>,</w:t>
+      </w:r>
+      <w:r>
+        <w:t xml:space="preserve"> state stays unchanged.</w:t>
+      </w:r>
+    </w:p>
+    <w:p>
+      <w:pPr>
+        <w:rPr>
+          <w:b/>
+          <w:bCs/>
+          <w:color w:val="2F5496" w:themeColor="accent1" w:themeShade="BF"/>
+        </w:rPr>
+      </w:pPr>
+    </w:p>
+    <w:p>
+      <w:pPr>
+        <w:rPr>
+          <w:b/>
+          <w:bCs/>
+        </w:rPr>
+      </w:pPr>
+      <w:r>
+        <w:rPr>
+          <w:b/>
+          <w:bCs/>
+          <w:color w:val="2F5496" w:themeColor="accent1" w:themeShade="BF"/>
+        </w:rPr>
+        <w:t>Invalid:</w:t>
+      </w:r>
+      <w:r>
+        <w:rPr>
+          <w:b/>
+          <w:bCs/>
+        </w:rPr>
+        <w:t xml:space="preserve"> </w:t>
+      </w:r>
+    </w:p>
+    <w:p>
+      <w:r>
+        <w:t>If the username or password is not valid</w:t>
+      </w:r>
+      <w:r>
+        <w:t>,</w:t>
+      </w:r>
+      <w:r>
+        <w:t xml:space="preserve"> the system shows</w:t>
+      </w:r>
+      <w:r>
+        <w:t xml:space="preserve"> an</w:t>
+      </w:r>
+      <w:r>
+        <w:t xml:space="preserve"> error message. </w:t>
+      </w:r>
+      <w:r>
+        <w:br/>
+        <w:t>If both password fields are not the same</w:t>
+      </w:r>
+      <w:r>
+        <w:t>,</w:t>
+      </w:r>
+      <w:r>
+        <w:t xml:space="preserve"> </w:t>
+      </w:r>
+      <w:r>
+        <w:t>t</w:t>
+      </w:r>
+      <w:r>
+        <w:t>he system shows error.</w:t>
+      </w:r>
+      <w:r>
+        <w:br/>
+        <w:t>If username is already taken, the system shows error message.</w:t>
+      </w:r>
+    </w:p>
+    <w:p>
+      <w:pPr>
+        <w:pStyle w:val="Heading3"/>
+      </w:pPr>
+      <w:bookmarkStart w:id="27" w:name="_Toc51874341"/>
+      <w:r>
+        <w:t>4.2.2 Use Case 2:</w:t>
+      </w:r>
+      <w:bookmarkEnd w:id="27"/>
+    </w:p>
+    <w:p>
+      <w:r>
+        <w:rPr>
+          <w:b/>
+          <w:bCs/>
+          <w:color w:val="2F5496" w:themeColor="accent1" w:themeShade="BF"/>
+        </w:rPr>
+        <w:t>Name:</w:t>
+      </w:r>
+      <w:r>
+        <w:t xml:space="preserve"> Login </w:t>
+      </w:r>
+      <w:r>
+        <w:br/>
+      </w:r>
+      <w:r>
+        <w:rPr>
+          <w:b/>
+          <w:bCs/>
+          <w:color w:val="2F5496" w:themeColor="accent1" w:themeShade="BF"/>
+        </w:rPr>
+        <w:t>Actor:</w:t>
+      </w:r>
+      <w:r>
+        <w:t xml:space="preserve"> Player</w:t>
+      </w:r>
+      <w:r>
+        <w:br/>
+      </w:r>
+      <w:r>
+        <w:rPr>
+          <w:b/>
+          <w:bCs/>
+          <w:color w:val="2F5496" w:themeColor="accent1" w:themeShade="BF"/>
+        </w:rPr>
+        <w:t>Related to:</w:t>
+      </w:r>
+      <w:r>
+        <w:t xml:space="preserve"> </w:t>
+      </w:r>
+      <w:r>
+        <w:br/>
+      </w:r>
+      <w:r>
+        <w:rPr>
+          <w:b/>
+          <w:bCs/>
+          <w:color w:val="2F5496" w:themeColor="accent1" w:themeShade="BF"/>
+        </w:rPr>
+        <w:t>Precondition:</w:t>
+      </w:r>
+      <w:r>
+        <w:t xml:space="preserve"> </w:t>
+      </w:r>
       <w:r>
         <w:t>u</w:t>
       </w:r>
       <w:r>
-        <w:t>sername and pass</w:t>
-      </w:r>
-      <w:r>
-        <w:t>word</w:t>
-      </w:r>
-      <w:r>
-        <w:t xml:space="preserve">. </w:t>
-      </w:r>
-    </w:p>
-    <w:p>
-      <w:pPr>
-        <w:pStyle w:val="ListParagraph"/>
-        <w:numPr>
-          <w:ilvl w:val="0"/>
-          <w:numId w:val="3"/>
-        </w:numPr>
-      </w:pPr>
-      <w:r>
-        <w:t>T</w:t>
-      </w:r>
-      <w:r>
-        <w:t xml:space="preserve">he system will ask </w:t>
-      </w:r>
-      <w:r>
-        <w:t xml:space="preserve">player what </w:t>
-      </w:r>
-      <w:r>
-        <w:t xml:space="preserve">color (black or white) </w:t>
-      </w:r>
-      <w:r>
-        <w:t>but defaults to black</w:t>
-      </w:r>
-    </w:p>
-    <w:p>
-      <w:pPr>
-        <w:pStyle w:val="ListParagraph"/>
-        <w:numPr>
-          <w:ilvl w:val="0"/>
-          <w:numId w:val="3"/>
-        </w:numPr>
-      </w:pPr>
-      <w:r>
-        <w:t xml:space="preserve">Player </w:t>
-      </w:r>
-      <w:r>
-        <w:t>will register as a new player if username is not recognized</w:t>
-      </w:r>
-    </w:p>
-    <w:p>
-      <w:pPr>
-        <w:pStyle w:val="ListParagraph"/>
-        <w:numPr>
-          <w:ilvl w:val="0"/>
-          <w:numId w:val="3"/>
-        </w:numPr>
-      </w:pPr>
-      <w:r>
-        <w:t xml:space="preserve">Player can </w:t>
-      </w:r>
-      <w:r>
-        <w:t>view Leader Board.</w:t>
+        <w:t>ser has already registered.</w:t>
+      </w:r>
+    </w:p>
+    <w:p>
+      <w:pPr>
+        <w:rPr>
+          <w:b/>
+          <w:bCs/>
+        </w:rPr>
+      </w:pPr>
+      <w:r>
+        <w:rPr>
+          <w:b/>
+          <w:bCs/>
+          <w:color w:val="2F5496" w:themeColor="accent1" w:themeShade="BF"/>
+        </w:rPr>
+        <w:t>Steps:</w:t>
+      </w:r>
+      <w:r>
+        <w:rPr>
+          <w:b/>
+          <w:bCs/>
+        </w:rPr>
+        <w:t xml:space="preserve"> </w:t>
+      </w:r>
+    </w:p>
+    <w:tbl>
+      <w:tblPr>
+        <w:tblStyle w:val="TableGrid"/>
+        <w:tblW w:w="0" w:type="auto"/>
+        <w:tblLook w:val="04A0" w:firstRow="1" w:lastRow="0" w:firstColumn="1" w:lastColumn="0" w:noHBand="0" w:noVBand="1"/>
+      </w:tblPr>
+      <w:tblGrid>
+        <w:gridCol w:w="4675"/>
+        <w:gridCol w:w="4675"/>
+      </w:tblGrid>
+      <w:tr>
+        <w:tc>
+          <w:tcPr>
+            <w:tcW w:w="4675" w:type="dxa"/>
+          </w:tcPr>
+          <w:p>
+            <w:r>
+              <w:t xml:space="preserve">User: </w:t>
+            </w:r>
+          </w:p>
+        </w:tc>
+        <w:tc>
+          <w:tcPr>
+            <w:tcW w:w="4675" w:type="dxa"/>
+          </w:tcPr>
+          <w:p>
+            <w:r>
+              <w:t xml:space="preserve">System: </w:t>
+            </w:r>
+          </w:p>
+        </w:tc>
+      </w:tr>
+      <w:tr>
+        <w:tc>
+          <w:tcPr>
+            <w:tcW w:w="4675" w:type="dxa"/>
+          </w:tcPr>
+          <w:p>
+            <w:pPr>
+              <w:pStyle w:val="ListParagraph"/>
+              <w:numPr>
+                <w:ilvl w:val="0"/>
+                <w:numId w:val="6"/>
+              </w:numPr>
+            </w:pPr>
+            <w:r>
+              <w:t xml:space="preserve">Selects login </w:t>
+            </w:r>
+          </w:p>
+        </w:tc>
+        <w:tc>
+          <w:tcPr>
+            <w:tcW w:w="4675" w:type="dxa"/>
+          </w:tcPr>
+          <w:p>
+            <w:pPr>
+              <w:pStyle w:val="ListParagraph"/>
+              <w:numPr>
+                <w:ilvl w:val="0"/>
+                <w:numId w:val="6"/>
+              </w:numPr>
+            </w:pPr>
+            <w:r>
+              <w:t>Prompts username and password</w:t>
+            </w:r>
+          </w:p>
+        </w:tc>
+      </w:tr>
+      <w:tr>
+        <w:tc>
+          <w:tcPr>
+            <w:tcW w:w="4675" w:type="dxa"/>
+          </w:tcPr>
+          <w:p>
+            <w:pPr>
+              <w:pStyle w:val="ListParagraph"/>
+              <w:numPr>
+                <w:ilvl w:val="0"/>
+                <w:numId w:val="6"/>
+              </w:numPr>
+            </w:pPr>
+            <w:r>
+              <w:t>User enters both fields and click</w:t>
+            </w:r>
+            <w:r>
+              <w:t>s</w:t>
+            </w:r>
+            <w:r>
+              <w:t xml:space="preserve"> login</w:t>
+            </w:r>
+          </w:p>
+        </w:tc>
+        <w:tc>
+          <w:tcPr>
+            <w:tcW w:w="4675" w:type="dxa"/>
+          </w:tcPr>
+          <w:p>
+            <w:pPr>
+              <w:pStyle w:val="ListParagraph"/>
+              <w:numPr>
+                <w:ilvl w:val="0"/>
+                <w:numId w:val="6"/>
+              </w:numPr>
+            </w:pPr>
+            <w:r>
+              <w:t>System validates the cases and logs the user into the system and assigns a color</w:t>
+            </w:r>
+          </w:p>
+        </w:tc>
+      </w:tr>
+    </w:tbl>
+    <w:p/>
+    <w:p>
+      <w:r>
+        <w:rPr>
+          <w:b/>
+          <w:bCs/>
+          <w:color w:val="2F5496" w:themeColor="accent1" w:themeShade="BF"/>
+        </w:rPr>
+        <w:t>Post-Condition:</w:t>
+      </w:r>
+      <w:r>
+        <w:t xml:space="preserve"> </w:t>
+      </w:r>
+      <w:r>
+        <w:br/>
+        <w:t>If the use case was successful, the player logs in. if not state stays unchanged.</w:t>
+      </w:r>
+    </w:p>
+    <w:p>
+      <w:r>
+        <w:rPr>
+          <w:b/>
+          <w:bCs/>
+          <w:color w:val="2F5496" w:themeColor="accent1" w:themeShade="BF"/>
+        </w:rPr>
+        <w:t>Invalid:</w:t>
+      </w:r>
+      <w:r>
+        <w:t xml:space="preserve"> </w:t>
+      </w:r>
+      <w:r>
+        <w:br/>
+        <w:t>If the username or password is not valid</w:t>
+      </w:r>
+      <w:r>
+        <w:t>,</w:t>
+      </w:r>
+      <w:r>
+        <w:t xml:space="preserve"> the system shows </w:t>
+      </w:r>
+      <w:r>
+        <w:t xml:space="preserve">an </w:t>
+      </w:r>
+      <w:r>
+        <w:t xml:space="preserve">error message. </w:t>
       </w:r>
     </w:p>
     <w:p>
       <w:pPr>
         <w:pStyle w:val="Heading2"/>
       </w:pPr>
-      <w:bookmarkStart w:id="26" w:name="_Toc51754504"/>
+      <w:bookmarkStart w:id="28" w:name="_Toc51874342"/>
       <w:r>
         <w:lastRenderedPageBreak/>
         <w:t xml:space="preserve">4.2 </w:t>
@@ -3445,21 +4400,22 @@
       <w:r>
         <w:t>Game Play</w:t>
       </w:r>
-      <w:bookmarkEnd w:id="26"/>
-    </w:p>
-    <w:p>
-      <w:r>
-        <w:tab/>
-      </w:r>
+      <w:bookmarkEnd w:id="28"/>
+    </w:p>
+    <w:p>
+      <w:pPr>
+        <w:keepNext/>
+        <w:jc w:val="center"/>
+      </w:pPr>
       <w:r>
         <w:rPr>
           <w:noProof/>
         </w:rPr>
         <w:drawing>
-          <wp:inline distT="0" distB="0" distL="0" distR="0" wp14:anchorId="45367E2A" wp14:editId="5692EF84">
-            <wp:extent cx="5943600" cy="4248150"/>
-            <wp:effectExtent l="0" t="0" r="0" b="6350"/>
-            <wp:docPr id="8" name="Picture 8" descr="A close up of a map&#10;&#10;Description automatically generated"/>
+          <wp:inline distT="0" distB="0" distL="0" distR="0" wp14:anchorId="34467FE2" wp14:editId="244F31FA">
+            <wp:extent cx="5943600" cy="4279265"/>
+            <wp:effectExtent l="0" t="0" r="0" b="635"/>
+            <wp:docPr id="5" name="Picture 5" descr="A close up of text on a white background&#10;&#10;Description automatically generated"/>
             <wp:cNvGraphicFramePr>
               <a:graphicFrameLocks xmlns:a="http://schemas.openxmlformats.org/drawingml/2006/main" noChangeAspect="1"/>
             </wp:cNvGraphicFramePr>
@@ -3479,7 +4435,7 @@
                   <pic:spPr>
                     <a:xfrm>
                       <a:off x="0" y="0"/>
-                      <a:ext cx="5943600" cy="4248150"/>
+                      <a:ext cx="5943600" cy="4279265"/>
                     </a:xfrm>
                     <a:prstGeom prst="rect">
                       <a:avLst/>
@@ -3492,93 +4448,553 @@
         </w:drawing>
       </w:r>
     </w:p>
+    <w:p>
+      <w:pPr>
+        <w:pStyle w:val="Caption"/>
+        <w:jc w:val="center"/>
+        <w:rPr>
+          <w:sz w:val="21"/>
+          <w:szCs w:val="21"/>
+        </w:rPr>
+      </w:pPr>
+      <w:r>
+        <w:rPr>
+          <w:sz w:val="21"/>
+          <w:szCs w:val="21"/>
+        </w:rPr>
+        <w:t xml:space="preserve">Figure </w:t>
+      </w:r>
+      <w:r>
+        <w:rPr>
+          <w:sz w:val="21"/>
+          <w:szCs w:val="21"/>
+        </w:rPr>
+        <w:fldChar w:fldCharType="begin"/>
+      </w:r>
+      <w:r>
+        <w:rPr>
+          <w:sz w:val="21"/>
+          <w:szCs w:val="21"/>
+        </w:rPr>
+        <w:instrText xml:space="preserve"> SEQ Figure \* ARABIC </w:instrText>
+      </w:r>
+      <w:r>
+        <w:rPr>
+          <w:sz w:val="21"/>
+          <w:szCs w:val="21"/>
+        </w:rPr>
+        <w:fldChar w:fldCharType="separate"/>
+      </w:r>
+      <w:r>
+        <w:rPr>
+          <w:noProof/>
+          <w:sz w:val="21"/>
+          <w:szCs w:val="21"/>
+        </w:rPr>
+        <w:t>5</w:t>
+      </w:r>
+      <w:r>
+        <w:rPr>
+          <w:sz w:val="21"/>
+          <w:szCs w:val="21"/>
+        </w:rPr>
+        <w:fldChar w:fldCharType="end"/>
+      </w:r>
+      <w:r>
+        <w:rPr>
+          <w:sz w:val="21"/>
+          <w:szCs w:val="21"/>
+        </w:rPr>
+        <w:t xml:space="preserve"> Use Case for Game Play</w:t>
+      </w:r>
+    </w:p>
     <w:p/>
     <w:p>
       <w:pPr>
-        <w:pStyle w:val="ListParagraph"/>
-        <w:numPr>
-          <w:ilvl w:val="0"/>
-          <w:numId w:val="4"/>
-        </w:numPr>
-      </w:pPr>
-      <w:r>
-        <w:t>Player that is using the black colored discs goes first</w:t>
-      </w:r>
-    </w:p>
-    <w:p>
-      <w:pPr>
-        <w:pStyle w:val="ListParagraph"/>
-        <w:numPr>
-          <w:ilvl w:val="0"/>
-          <w:numId w:val="4"/>
-        </w:numPr>
-      </w:pPr>
-      <w:r>
-        <w:t xml:space="preserve">Each player can make a </w:t>
-      </w:r>
-      <w:r>
-        <w:t>move (placing</w:t>
-      </w:r>
-      <w:r>
-        <w:t xml:space="preserve"> a new disc), only when it is player’s turn.</w:t>
-      </w:r>
-    </w:p>
-    <w:p>
-      <w:pPr>
-        <w:pStyle w:val="ListParagraph"/>
-        <w:numPr>
-          <w:ilvl w:val="0"/>
-          <w:numId w:val="4"/>
-        </w:numPr>
-      </w:pPr>
-      <w:r>
-        <w:t xml:space="preserve">The system shall update </w:t>
-      </w:r>
-      <w:r>
-        <w:t>the</w:t>
-      </w:r>
+        <w:pStyle w:val="Heading3"/>
+      </w:pPr>
+      <w:bookmarkStart w:id="29" w:name="_Toc51874343"/>
+      <w:r>
+        <w:t>4.2.1 Use Case 1</w:t>
+      </w:r>
+      <w:bookmarkEnd w:id="29"/>
       <w:r>
         <w:t xml:space="preserve"> </w:t>
       </w:r>
       <w:r>
-        <w:t xml:space="preserve">timers, </w:t>
-      </w:r>
-      <w:proofErr w:type="gramStart"/>
-      <w:r>
-        <w:t>scores</w:t>
-      </w:r>
-      <w:proofErr w:type="gramEnd"/>
-      <w:r>
-        <w:t xml:space="preserve"> and the </w:t>
-      </w:r>
-      <w:r>
-        <w:t xml:space="preserve">board once a player </w:t>
-      </w:r>
-      <w:r>
-        <w:t>makes</w:t>
-      </w:r>
-      <w:r>
-        <w:t xml:space="preserve"> a move or initiate a new game session.</w:t>
-      </w:r>
-    </w:p>
-    <w:p>
-      <w:pPr>
-        <w:pStyle w:val="ListParagraph"/>
-        <w:numPr>
-          <w:ilvl w:val="0"/>
-          <w:numId w:val="4"/>
-        </w:numPr>
-      </w:pPr>
-      <w:r>
-        <w:t xml:space="preserve">Each player can Logout or withdraw </w:t>
-      </w:r>
-      <w:r>
-        <w:t xml:space="preserve">from </w:t>
-      </w:r>
-      <w:r>
-        <w:t>the game which counts as forfeit.</w:t>
-      </w:r>
-    </w:p>
+        <w:t xml:space="preserve"> </w:t>
+      </w:r>
+    </w:p>
+    <w:p>
+      <w:r>
+        <w:rPr>
+          <w:b/>
+          <w:bCs/>
+          <w:color w:val="2F5496" w:themeColor="accent1" w:themeShade="BF"/>
+        </w:rPr>
+        <w:t>Name:</w:t>
+      </w:r>
+      <w:r>
+        <w:t xml:space="preserve"> Play game </w:t>
+      </w:r>
+      <w:r>
+        <w:br/>
+      </w:r>
+      <w:r>
+        <w:rPr>
+          <w:b/>
+          <w:bCs/>
+          <w:color w:val="2F5496" w:themeColor="accent1" w:themeShade="BF"/>
+        </w:rPr>
+        <w:t>Actor:</w:t>
+      </w:r>
+      <w:r>
+        <w:t xml:space="preserve"> player</w:t>
+      </w:r>
+      <w:r>
+        <w:br/>
+      </w:r>
+      <w:r>
+        <w:rPr>
+          <w:b/>
+          <w:bCs/>
+          <w:color w:val="2F5496" w:themeColor="accent1" w:themeShade="BF"/>
+        </w:rPr>
+        <w:t xml:space="preserve">Related </w:t>
+      </w:r>
+      <w:r>
+        <w:rPr>
+          <w:b/>
+          <w:bCs/>
+          <w:color w:val="2F5496" w:themeColor="accent1" w:themeShade="BF"/>
+        </w:rPr>
+        <w:t>to</w:t>
+      </w:r>
+      <w:r>
+        <w:t xml:space="preserve"> extends quit, pass, </w:t>
+      </w:r>
+      <w:r>
+        <w:t>place a disc</w:t>
+      </w:r>
+      <w:r>
+        <w:t>.</w:t>
+      </w:r>
+    </w:p>
+    <w:p>
+      <w:r>
+        <w:rPr>
+          <w:b/>
+          <w:bCs/>
+          <w:color w:val="2F5496" w:themeColor="accent1" w:themeShade="BF"/>
+        </w:rPr>
+        <w:t>Precondition:</w:t>
+      </w:r>
+      <w:r>
+        <w:t xml:space="preserve"> </w:t>
+      </w:r>
+      <w:r>
+        <w:t>T</w:t>
+      </w:r>
+      <w:r>
+        <w:t>wo</w:t>
+      </w:r>
+      <w:r>
+        <w:t xml:space="preserve"> players are logged in</w:t>
+      </w:r>
+      <w:r>
+        <w:t>, timer for player is not expired, game has begun</w:t>
+      </w:r>
+    </w:p>
+    <w:p/>
+    <w:p/>
+    <w:p/>
+    <w:p/>
+    <w:p/>
+    <w:p/>
+    <w:p/>
+    <w:p>
+      <w:pPr>
+        <w:rPr>
+          <w:b/>
+          <w:bCs/>
+        </w:rPr>
+      </w:pPr>
+      <w:r>
+        <w:rPr>
+          <w:b/>
+          <w:bCs/>
+          <w:color w:val="2F5496" w:themeColor="accent1" w:themeShade="BF"/>
+        </w:rPr>
+        <w:lastRenderedPageBreak/>
+        <w:t>Steps:</w:t>
+      </w:r>
+      <w:r>
+        <w:rPr>
+          <w:b/>
+          <w:bCs/>
+        </w:rPr>
+        <w:t xml:space="preserve"> </w:t>
+      </w:r>
+    </w:p>
+    <w:tbl>
+      <w:tblPr>
+        <w:tblStyle w:val="TableGrid"/>
+        <w:tblW w:w="0" w:type="auto"/>
+        <w:tblLook w:val="04A0" w:firstRow="1" w:lastRow="0" w:firstColumn="1" w:lastColumn="0" w:noHBand="0" w:noVBand="1"/>
+      </w:tblPr>
+      <w:tblGrid>
+        <w:gridCol w:w="4675"/>
+        <w:gridCol w:w="4675"/>
+      </w:tblGrid>
+      <w:tr>
+        <w:tc>
+          <w:tcPr>
+            <w:tcW w:w="4675" w:type="dxa"/>
+          </w:tcPr>
+          <w:p>
+            <w:r>
+              <w:t xml:space="preserve">User: </w:t>
+            </w:r>
+          </w:p>
+        </w:tc>
+        <w:tc>
+          <w:tcPr>
+            <w:tcW w:w="4675" w:type="dxa"/>
+          </w:tcPr>
+          <w:p>
+            <w:r>
+              <w:t xml:space="preserve">System: </w:t>
+            </w:r>
+          </w:p>
+        </w:tc>
+      </w:tr>
+      <w:tr>
+        <w:tc>
+          <w:tcPr>
+            <w:tcW w:w="4675" w:type="dxa"/>
+          </w:tcPr>
+          <w:p/>
+        </w:tc>
+        <w:tc>
+          <w:tcPr>
+            <w:tcW w:w="4675" w:type="dxa"/>
+          </w:tcPr>
+          <w:p>
+            <w:pPr>
+              <w:pStyle w:val="ListParagraph"/>
+              <w:numPr>
+                <w:ilvl w:val="0"/>
+                <w:numId w:val="8"/>
+              </w:numPr>
+            </w:pPr>
+            <w:r>
+              <w:t xml:space="preserve">System highlights the name of the </w:t>
+            </w:r>
+            <w:r>
+              <w:t>player;</w:t>
+            </w:r>
+            <w:r>
+              <w:t xml:space="preserve"> system </w:t>
+            </w:r>
+            <w:r>
+              <w:t>resumes</w:t>
+            </w:r>
+            <w:r>
+              <w:t xml:space="preserve"> </w:t>
+            </w:r>
+            <w:r>
+              <w:t xml:space="preserve">the </w:t>
+            </w:r>
+            <w:r>
+              <w:t>countdown timer</w:t>
+            </w:r>
+          </w:p>
+        </w:tc>
+      </w:tr>
+      <w:tr>
+        <w:tc>
+          <w:tcPr>
+            <w:tcW w:w="4675" w:type="dxa"/>
+          </w:tcPr>
+          <w:p>
+            <w:pPr>
+              <w:pStyle w:val="ListParagraph"/>
+              <w:numPr>
+                <w:ilvl w:val="0"/>
+                <w:numId w:val="8"/>
+              </w:numPr>
+            </w:pPr>
+            <w:r>
+              <w:t>C</w:t>
+            </w:r>
+            <w:r>
+              <w:t>lick</w:t>
+            </w:r>
+            <w:r>
+              <w:t>s</w:t>
+            </w:r>
+            <w:r>
+              <w:t xml:space="preserve"> on a section to place a disc</w:t>
+            </w:r>
+            <w:r>
+              <w:t>, push</w:t>
+            </w:r>
+            <w:r>
+              <w:t>es</w:t>
+            </w:r>
+            <w:r>
+              <w:t xml:space="preserve"> </w:t>
+            </w:r>
+            <w:r>
+              <w:t xml:space="preserve">the </w:t>
+            </w:r>
+            <w:r>
+              <w:t xml:space="preserve">pass button or </w:t>
+            </w:r>
+            <w:r>
+              <w:t xml:space="preserve">the </w:t>
+            </w:r>
+            <w:r>
+              <w:t>quit button.</w:t>
+            </w:r>
+          </w:p>
+        </w:tc>
+        <w:tc>
+          <w:tcPr>
+            <w:tcW w:w="4675" w:type="dxa"/>
+          </w:tcPr>
+          <w:p>
+            <w:pPr>
+              <w:pStyle w:val="ListParagraph"/>
+              <w:ind w:left="1080"/>
+            </w:pPr>
+            <w:r>
+              <w:t>3.  a</w:t>
+            </w:r>
+            <w:r>
+              <w:t xml:space="preserve">. </w:t>
+            </w:r>
+            <w:r>
+              <w:t>if</w:t>
+            </w:r>
+            <w:r>
+              <w:t xml:space="preserve"> the</w:t>
+            </w:r>
+            <w:r>
+              <w:t xml:space="preserve"> selected</w:t>
+            </w:r>
+            <w:r>
+              <w:t xml:space="preserve"> section </w:t>
+            </w:r>
+            <w:r>
+              <w:t>is invalid</w:t>
+            </w:r>
+            <w:r>
+              <w:t xml:space="preserve"> system stays in the same state and waits for another </w:t>
+            </w:r>
+            <w:r>
+              <w:t>user action</w:t>
+            </w:r>
+            <w:r>
+              <w:t>.</w:t>
+            </w:r>
+          </w:p>
+          <w:p>
+            <w:pPr>
+              <w:pStyle w:val="ListParagraph"/>
+              <w:ind w:left="1080"/>
+            </w:pPr>
+            <w:r>
+              <w:t>b</w:t>
+            </w:r>
+            <w:r>
+              <w:t>. if the selected section is</w:t>
+            </w:r>
+            <w:r>
+              <w:t xml:space="preserve"> </w:t>
+            </w:r>
+            <w:r>
+              <w:t>valid system places the disc and reverse</w:t>
+            </w:r>
+            <w:r>
+              <w:t>s</w:t>
+            </w:r>
+            <w:r>
+              <w:t xml:space="preserve"> other discs </w:t>
+            </w:r>
+            <w:r>
+              <w:t>as outlined in</w:t>
+            </w:r>
+            <w:r>
+              <w:t xml:space="preserve"> the rules</w:t>
+            </w:r>
+            <w:r>
+              <w:t xml:space="preserve"> and switches turns.</w:t>
+            </w:r>
+          </w:p>
+          <w:p>
+            <w:pPr>
+              <w:pStyle w:val="ListParagraph"/>
+              <w:ind w:left="1080"/>
+            </w:pPr>
+            <w:r>
+              <w:t xml:space="preserve">c. if </w:t>
+            </w:r>
+            <w:r>
+              <w:t xml:space="preserve">the </w:t>
+            </w:r>
+            <w:r>
+              <w:t xml:space="preserve">pass button is pressed, </w:t>
+            </w:r>
+            <w:r>
+              <w:t xml:space="preserve">the </w:t>
+            </w:r>
+            <w:r>
+              <w:t>system switch</w:t>
+            </w:r>
+            <w:r>
+              <w:t>es</w:t>
+            </w:r>
+            <w:r>
+              <w:t xml:space="preserve"> turns.</w:t>
+            </w:r>
+          </w:p>
+          <w:p>
+            <w:pPr>
+              <w:pStyle w:val="ListParagraph"/>
+              <w:ind w:left="1080"/>
+              <w:rPr>
+                <w:rtl/>
+              </w:rPr>
+            </w:pPr>
+            <w:r>
+              <w:t xml:space="preserve">d. if </w:t>
+            </w:r>
+            <w:r>
+              <w:t xml:space="preserve">the </w:t>
+            </w:r>
+            <w:r>
+              <w:t xml:space="preserve">quit button is pressed, system announces the other player as </w:t>
+            </w:r>
+            <w:r>
+              <w:t xml:space="preserve">the </w:t>
+            </w:r>
+            <w:r>
+              <w:t>winner</w:t>
+            </w:r>
+            <w:r>
+              <w:t>.</w:t>
+            </w:r>
+          </w:p>
+        </w:tc>
+      </w:tr>
+    </w:tbl>
+    <w:p/>
+    <w:p>
+      <w:r>
+        <w:rPr>
+          <w:b/>
+          <w:bCs/>
+          <w:color w:val="2F5496" w:themeColor="accent1" w:themeShade="BF"/>
+        </w:rPr>
+        <w:t xml:space="preserve">Post-Condition: </w:t>
+      </w:r>
+      <w:r>
+        <w:rPr>
+          <w:b/>
+          <w:bCs/>
+          <w:color w:val="2F5496" w:themeColor="accent1" w:themeShade="BF"/>
+        </w:rPr>
+        <w:br/>
+      </w:r>
+      <w:r>
+        <w:t xml:space="preserve">If the user </w:t>
+      </w:r>
+      <w:r>
+        <w:t xml:space="preserve">has </w:t>
+      </w:r>
+      <w:r>
+        <w:t>push</w:t>
+      </w:r>
+      <w:r>
+        <w:t>ed</w:t>
+      </w:r>
+      <w:r>
+        <w:t xml:space="preserve"> </w:t>
+      </w:r>
+      <w:r>
+        <w:t xml:space="preserve">the </w:t>
+      </w:r>
+      <w:r>
+        <w:t xml:space="preserve">quit button, </w:t>
+      </w:r>
+      <w:r>
+        <w:t xml:space="preserve">the </w:t>
+      </w:r>
+      <w:r>
+        <w:t>system announces the other user as</w:t>
+      </w:r>
+      <w:r>
+        <w:t xml:space="preserve"> the</w:t>
+      </w:r>
+      <w:r>
+        <w:t xml:space="preserve"> winner.</w:t>
+      </w:r>
+      <w:r>
+        <w:t xml:space="preserve"> Otherwise</w:t>
+      </w:r>
+      <w:r>
+        <w:t>,</w:t>
+      </w:r>
+      <w:r>
+        <w:t xml:space="preserve"> system change turn</w:t>
+      </w:r>
+      <w:r>
+        <w:t>s</w:t>
+      </w:r>
+      <w:r>
+        <w:t xml:space="preserve"> to the other user.</w:t>
+      </w:r>
+      <w:r>
+        <w:t xml:space="preserve"> </w:t>
+      </w:r>
+    </w:p>
+    <w:p>
+      <w:pPr>
+        <w:rPr>
+          <w:b/>
+          <w:bCs/>
+          <w:color w:val="2F5496" w:themeColor="accent1" w:themeShade="BF"/>
+        </w:rPr>
+      </w:pPr>
+      <w:r>
+        <w:t>If there is no valid move play is passed, and if the other player has no valid move the game ends as outlined in the rules.</w:t>
+      </w:r>
+    </w:p>
+    <w:p>
+      <w:r>
+        <w:rPr>
+          <w:b/>
+          <w:bCs/>
+          <w:color w:val="2F5496" w:themeColor="accent1" w:themeShade="BF"/>
+        </w:rPr>
+        <w:t>Invalid:</w:t>
+      </w:r>
+      <w:r>
+        <w:t xml:space="preserve"> </w:t>
+      </w:r>
+      <w:r>
+        <w:br/>
+        <w:t>If the chosen section is already filled or placing a disc</w:t>
+      </w:r>
+      <w:r>
+        <w:t>,</w:t>
+      </w:r>
+      <w:r>
+        <w:t xml:space="preserve"> there is against the rules of the game. </w:t>
+      </w:r>
+    </w:p>
+    <w:p/>
     <w:sectPr>
       <w:pgSz w:w="12240" w:h="15840"/>
       <w:pgMar w:top="1440" w:right="1440" w:bottom="1440" w:left="1440" w:header="720" w:footer="720" w:gutter="0"/>
@@ -3818,6 +5234,273 @@
     </w:lvl>
   </w:abstractNum>
   <w:abstractNum w:abstractNumId="2" w15:restartNumberingAfterBreak="0">
+    <w:nsid w:val="24ED3F26"/>
+    <w:multiLevelType w:val="hybridMultilevel"/>
+    <w:tmpl w:val="54C8F6F0"/>
+    <w:lvl w:ilvl="0" w:tplc="4E54550E">
+      <w:start w:val="1"/>
+      <w:numFmt w:val="decimal"/>
+      <w:lvlText w:val="%1."/>
+      <w:lvlJc w:val="left"/>
+      <w:pPr>
+        <w:ind w:left="1080" w:hanging="360"/>
+      </w:pPr>
+      <w:rPr>
+        <w:rFonts w:hint="default"/>
+      </w:rPr>
+    </w:lvl>
+    <w:lvl w:ilvl="1" w:tplc="04090019" w:tentative="1">
+      <w:start w:val="1"/>
+      <w:numFmt w:val="lowerLetter"/>
+      <w:lvlText w:val="%2."/>
+      <w:lvlJc w:val="left"/>
+      <w:pPr>
+        <w:ind w:left="1800" w:hanging="360"/>
+      </w:pPr>
+    </w:lvl>
+    <w:lvl w:ilvl="2" w:tplc="0409001B" w:tentative="1">
+      <w:start w:val="1"/>
+      <w:numFmt w:val="lowerRoman"/>
+      <w:lvlText w:val="%3."/>
+      <w:lvlJc w:val="right"/>
+      <w:pPr>
+        <w:ind w:left="2520" w:hanging="180"/>
+      </w:pPr>
+    </w:lvl>
+    <w:lvl w:ilvl="3" w:tplc="0409000F" w:tentative="1">
+      <w:start w:val="1"/>
+      <w:numFmt w:val="decimal"/>
+      <w:lvlText w:val="%4."/>
+      <w:lvlJc w:val="left"/>
+      <w:pPr>
+        <w:ind w:left="3240" w:hanging="360"/>
+      </w:pPr>
+    </w:lvl>
+    <w:lvl w:ilvl="4" w:tplc="04090019" w:tentative="1">
+      <w:start w:val="1"/>
+      <w:numFmt w:val="lowerLetter"/>
+      <w:lvlText w:val="%5."/>
+      <w:lvlJc w:val="left"/>
+      <w:pPr>
+        <w:ind w:left="3960" w:hanging="360"/>
+      </w:pPr>
+    </w:lvl>
+    <w:lvl w:ilvl="5" w:tplc="0409001B" w:tentative="1">
+      <w:start w:val="1"/>
+      <w:numFmt w:val="lowerRoman"/>
+      <w:lvlText w:val="%6."/>
+      <w:lvlJc w:val="right"/>
+      <w:pPr>
+        <w:ind w:left="4680" w:hanging="180"/>
+      </w:pPr>
+    </w:lvl>
+    <w:lvl w:ilvl="6" w:tplc="0409000F" w:tentative="1">
+      <w:start w:val="1"/>
+      <w:numFmt w:val="decimal"/>
+      <w:lvlText w:val="%7."/>
+      <w:lvlJc w:val="left"/>
+      <w:pPr>
+        <w:ind w:left="5400" w:hanging="360"/>
+      </w:pPr>
+    </w:lvl>
+    <w:lvl w:ilvl="7" w:tplc="04090019" w:tentative="1">
+      <w:start w:val="1"/>
+      <w:numFmt w:val="lowerLetter"/>
+      <w:lvlText w:val="%8."/>
+      <w:lvlJc w:val="left"/>
+      <w:pPr>
+        <w:ind w:left="6120" w:hanging="360"/>
+      </w:pPr>
+    </w:lvl>
+    <w:lvl w:ilvl="8" w:tplc="0409001B" w:tentative="1">
+      <w:start w:val="1"/>
+      <w:numFmt w:val="lowerRoman"/>
+      <w:lvlText w:val="%9."/>
+      <w:lvlJc w:val="right"/>
+      <w:pPr>
+        <w:ind w:left="6840" w:hanging="180"/>
+      </w:pPr>
+    </w:lvl>
+  </w:abstractNum>
+  <w:abstractNum w:abstractNumId="3" w15:restartNumberingAfterBreak="0">
+    <w:nsid w:val="28893825"/>
+    <w:multiLevelType w:val="hybridMultilevel"/>
+    <w:tmpl w:val="2506E474"/>
+    <w:lvl w:ilvl="0" w:tplc="0409000F">
+      <w:start w:val="1"/>
+      <w:numFmt w:val="decimal"/>
+      <w:lvlText w:val="%1."/>
+      <w:lvlJc w:val="left"/>
+      <w:pPr>
+        <w:ind w:left="720" w:hanging="360"/>
+      </w:pPr>
+      <w:rPr>
+        <w:rFonts w:hint="default"/>
+      </w:rPr>
+    </w:lvl>
+    <w:lvl w:ilvl="1" w:tplc="04090019" w:tentative="1">
+      <w:start w:val="1"/>
+      <w:numFmt w:val="lowerLetter"/>
+      <w:lvlText w:val="%2."/>
+      <w:lvlJc w:val="left"/>
+      <w:pPr>
+        <w:ind w:left="1440" w:hanging="360"/>
+      </w:pPr>
+    </w:lvl>
+    <w:lvl w:ilvl="2" w:tplc="0409001B" w:tentative="1">
+      <w:start w:val="1"/>
+      <w:numFmt w:val="lowerRoman"/>
+      <w:lvlText w:val="%3."/>
+      <w:lvlJc w:val="right"/>
+      <w:pPr>
+        <w:ind w:left="2160" w:hanging="180"/>
+      </w:pPr>
+    </w:lvl>
+    <w:lvl w:ilvl="3" w:tplc="0409000F" w:tentative="1">
+      <w:start w:val="1"/>
+      <w:numFmt w:val="decimal"/>
+      <w:lvlText w:val="%4."/>
+      <w:lvlJc w:val="left"/>
+      <w:pPr>
+        <w:ind w:left="2880" w:hanging="360"/>
+      </w:pPr>
+    </w:lvl>
+    <w:lvl w:ilvl="4" w:tplc="04090019" w:tentative="1">
+      <w:start w:val="1"/>
+      <w:numFmt w:val="lowerLetter"/>
+      <w:lvlText w:val="%5."/>
+      <w:lvlJc w:val="left"/>
+      <w:pPr>
+        <w:ind w:left="3600" w:hanging="360"/>
+      </w:pPr>
+    </w:lvl>
+    <w:lvl w:ilvl="5" w:tplc="0409001B" w:tentative="1">
+      <w:start w:val="1"/>
+      <w:numFmt w:val="lowerRoman"/>
+      <w:lvlText w:val="%6."/>
+      <w:lvlJc w:val="right"/>
+      <w:pPr>
+        <w:ind w:left="4320" w:hanging="180"/>
+      </w:pPr>
+    </w:lvl>
+    <w:lvl w:ilvl="6" w:tplc="0409000F" w:tentative="1">
+      <w:start w:val="1"/>
+      <w:numFmt w:val="decimal"/>
+      <w:lvlText w:val="%7."/>
+      <w:lvlJc w:val="left"/>
+      <w:pPr>
+        <w:ind w:left="5040" w:hanging="360"/>
+      </w:pPr>
+    </w:lvl>
+    <w:lvl w:ilvl="7" w:tplc="04090019" w:tentative="1">
+      <w:start w:val="1"/>
+      <w:numFmt w:val="lowerLetter"/>
+      <w:lvlText w:val="%8."/>
+      <w:lvlJc w:val="left"/>
+      <w:pPr>
+        <w:ind w:left="5760" w:hanging="360"/>
+      </w:pPr>
+    </w:lvl>
+    <w:lvl w:ilvl="8" w:tplc="0409001B" w:tentative="1">
+      <w:start w:val="1"/>
+      <w:numFmt w:val="lowerRoman"/>
+      <w:lvlText w:val="%9."/>
+      <w:lvlJc w:val="right"/>
+      <w:pPr>
+        <w:ind w:left="6480" w:hanging="180"/>
+      </w:pPr>
+    </w:lvl>
+  </w:abstractNum>
+  <w:abstractNum w:abstractNumId="4" w15:restartNumberingAfterBreak="0">
+    <w:nsid w:val="2EEC3FBD"/>
+    <w:multiLevelType w:val="hybridMultilevel"/>
+    <w:tmpl w:val="2C9240E4"/>
+    <w:lvl w:ilvl="0" w:tplc="0409000F">
+      <w:start w:val="1"/>
+      <w:numFmt w:val="decimal"/>
+      <w:lvlText w:val="%1."/>
+      <w:lvlJc w:val="left"/>
+      <w:pPr>
+        <w:ind w:left="720" w:hanging="360"/>
+      </w:pPr>
+      <w:rPr>
+        <w:rFonts w:hint="default"/>
+      </w:rPr>
+    </w:lvl>
+    <w:lvl w:ilvl="1" w:tplc="04090019" w:tentative="1">
+      <w:start w:val="1"/>
+      <w:numFmt w:val="lowerLetter"/>
+      <w:lvlText w:val="%2."/>
+      <w:lvlJc w:val="left"/>
+      <w:pPr>
+        <w:ind w:left="1440" w:hanging="360"/>
+      </w:pPr>
+    </w:lvl>
+    <w:lvl w:ilvl="2" w:tplc="0409001B" w:tentative="1">
+      <w:start w:val="1"/>
+      <w:numFmt w:val="lowerRoman"/>
+      <w:lvlText w:val="%3."/>
+      <w:lvlJc w:val="right"/>
+      <w:pPr>
+        <w:ind w:left="2160" w:hanging="180"/>
+      </w:pPr>
+    </w:lvl>
+    <w:lvl w:ilvl="3" w:tplc="0409000F" w:tentative="1">
+      <w:start w:val="1"/>
+      <w:numFmt w:val="decimal"/>
+      <w:lvlText w:val="%4."/>
+      <w:lvlJc w:val="left"/>
+      <w:pPr>
+        <w:ind w:left="2880" w:hanging="360"/>
+      </w:pPr>
+    </w:lvl>
+    <w:lvl w:ilvl="4" w:tplc="04090019" w:tentative="1">
+      <w:start w:val="1"/>
+      <w:numFmt w:val="lowerLetter"/>
+      <w:lvlText w:val="%5."/>
+      <w:lvlJc w:val="left"/>
+      <w:pPr>
+        <w:ind w:left="3600" w:hanging="360"/>
+      </w:pPr>
+    </w:lvl>
+    <w:lvl w:ilvl="5" w:tplc="0409001B" w:tentative="1">
+      <w:start w:val="1"/>
+      <w:numFmt w:val="lowerRoman"/>
+      <w:lvlText w:val="%6."/>
+      <w:lvlJc w:val="right"/>
+      <w:pPr>
+        <w:ind w:left="4320" w:hanging="180"/>
+      </w:pPr>
+    </w:lvl>
+    <w:lvl w:ilvl="6" w:tplc="0409000F" w:tentative="1">
+      <w:start w:val="1"/>
+      <w:numFmt w:val="decimal"/>
+      <w:lvlText w:val="%7."/>
+      <w:lvlJc w:val="left"/>
+      <w:pPr>
+        <w:ind w:left="5040" w:hanging="360"/>
+      </w:pPr>
+    </w:lvl>
+    <w:lvl w:ilvl="7" w:tplc="04090019" w:tentative="1">
+      <w:start w:val="1"/>
+      <w:numFmt w:val="lowerLetter"/>
+      <w:lvlText w:val="%8."/>
+      <w:lvlJc w:val="left"/>
+      <w:pPr>
+        <w:ind w:left="5760" w:hanging="360"/>
+      </w:pPr>
+    </w:lvl>
+    <w:lvl w:ilvl="8" w:tplc="0409001B" w:tentative="1">
+      <w:start w:val="1"/>
+      <w:numFmt w:val="lowerRoman"/>
+      <w:lvlText w:val="%9."/>
+      <w:lvlJc w:val="right"/>
+      <w:pPr>
+        <w:ind w:left="6480" w:hanging="180"/>
+      </w:pPr>
+    </w:lvl>
+  </w:abstractNum>
+  <w:abstractNum w:abstractNumId="5" w15:restartNumberingAfterBreak="0">
     <w:nsid w:val="4D340BE0"/>
     <w:multiLevelType w:val="multilevel"/>
     <w:tmpl w:val="AA62E00E"/>
@@ -3930,7 +5613,96 @@
       </w:rPr>
     </w:lvl>
   </w:abstractNum>
-  <w:abstractNum w:abstractNumId="3" w15:restartNumberingAfterBreak="0">
+  <w:abstractNum w:abstractNumId="6" w15:restartNumberingAfterBreak="0">
+    <w:nsid w:val="5851691D"/>
+    <w:multiLevelType w:val="hybridMultilevel"/>
+    <w:tmpl w:val="2506E474"/>
+    <w:lvl w:ilvl="0" w:tplc="0409000F">
+      <w:start w:val="1"/>
+      <w:numFmt w:val="decimal"/>
+      <w:lvlText w:val="%1."/>
+      <w:lvlJc w:val="left"/>
+      <w:pPr>
+        <w:ind w:left="720" w:hanging="360"/>
+      </w:pPr>
+      <w:rPr>
+        <w:rFonts w:hint="default"/>
+      </w:rPr>
+    </w:lvl>
+    <w:lvl w:ilvl="1" w:tplc="04090019" w:tentative="1">
+      <w:start w:val="1"/>
+      <w:numFmt w:val="lowerLetter"/>
+      <w:lvlText w:val="%2."/>
+      <w:lvlJc w:val="left"/>
+      <w:pPr>
+        <w:ind w:left="1440" w:hanging="360"/>
+      </w:pPr>
+    </w:lvl>
+    <w:lvl w:ilvl="2" w:tplc="0409001B" w:tentative="1">
+      <w:start w:val="1"/>
+      <w:numFmt w:val="lowerRoman"/>
+      <w:lvlText w:val="%3."/>
+      <w:lvlJc w:val="right"/>
+      <w:pPr>
+        <w:ind w:left="2160" w:hanging="180"/>
+      </w:pPr>
+    </w:lvl>
+    <w:lvl w:ilvl="3" w:tplc="0409000F" w:tentative="1">
+      <w:start w:val="1"/>
+      <w:numFmt w:val="decimal"/>
+      <w:lvlText w:val="%4."/>
+      <w:lvlJc w:val="left"/>
+      <w:pPr>
+        <w:ind w:left="2880" w:hanging="360"/>
+      </w:pPr>
+    </w:lvl>
+    <w:lvl w:ilvl="4" w:tplc="04090019" w:tentative="1">
+      <w:start w:val="1"/>
+      <w:numFmt w:val="lowerLetter"/>
+      <w:lvlText w:val="%5."/>
+      <w:lvlJc w:val="left"/>
+      <w:pPr>
+        <w:ind w:left="3600" w:hanging="360"/>
+      </w:pPr>
+    </w:lvl>
+    <w:lvl w:ilvl="5" w:tplc="0409001B" w:tentative="1">
+      <w:start w:val="1"/>
+      <w:numFmt w:val="lowerRoman"/>
+      <w:lvlText w:val="%6."/>
+      <w:lvlJc w:val="right"/>
+      <w:pPr>
+        <w:ind w:left="4320" w:hanging="180"/>
+      </w:pPr>
+    </w:lvl>
+    <w:lvl w:ilvl="6" w:tplc="0409000F" w:tentative="1">
+      <w:start w:val="1"/>
+      <w:numFmt w:val="decimal"/>
+      <w:lvlText w:val="%7."/>
+      <w:lvlJc w:val="left"/>
+      <w:pPr>
+        <w:ind w:left="5040" w:hanging="360"/>
+      </w:pPr>
+    </w:lvl>
+    <w:lvl w:ilvl="7" w:tplc="04090019" w:tentative="1">
+      <w:start w:val="1"/>
+      <w:numFmt w:val="lowerLetter"/>
+      <w:lvlText w:val="%8."/>
+      <w:lvlJc w:val="left"/>
+      <w:pPr>
+        <w:ind w:left="5760" w:hanging="360"/>
+      </w:pPr>
+    </w:lvl>
+    <w:lvl w:ilvl="8" w:tplc="0409001B" w:tentative="1">
+      <w:start w:val="1"/>
+      <w:numFmt w:val="lowerRoman"/>
+      <w:lvlText w:val="%9."/>
+      <w:lvlJc w:val="right"/>
+      <w:pPr>
+        <w:ind w:left="6480" w:hanging="180"/>
+      </w:pPr>
+    </w:lvl>
+  </w:abstractNum>
+  <w:abstractNum w:abstractNumId="7" w15:restartNumberingAfterBreak="0">
     <w:nsid w:val="74842B72"/>
     <w:multiLevelType w:val="hybridMultilevel"/>
     <w:tmpl w:val="DB0A9744"/>
@@ -4047,13 +5819,25 @@
     <w:abstractNumId w:val="0"/>
   </w:num>
   <w:num w:numId="2">
-    <w:abstractNumId w:val="2"/>
+    <w:abstractNumId w:val="5"/>
   </w:num>
   <w:num w:numId="3">
     <w:abstractNumId w:val="1"/>
   </w:num>
   <w:num w:numId="4">
+    <w:abstractNumId w:val="7"/>
+  </w:num>
+  <w:num w:numId="5">
+    <w:abstractNumId w:val="4"/>
+  </w:num>
+  <w:num w:numId="6">
     <w:abstractNumId w:val="3"/>
+  </w:num>
+  <w:num w:numId="7">
+    <w:abstractNumId w:val="6"/>
+  </w:num>
+  <w:num w:numId="8">
+    <w:abstractNumId w:val="2"/>
   </w:num>
 </w:numbering>
 </file>

</xml_diff>